<commit_message>
Final GDD Ready for Grade
</commit_message>
<xml_diff>
--- a/Assets/Documentation/S22_GDD_2D_Angel_Nathan.docx
+++ b/Assets/Documentation/S22_GDD_2D_Angel_Nathan.docx
@@ -1,6 +1,6 @@
 
 <file path=word/document.xml><?xml version="1.0" encoding="utf-8"?>
-<w:document xmlns:wpc="http://schemas.microsoft.com/office/word/2010/wordprocessingCanvas" xmlns:cx="http://schemas.microsoft.com/office/drawing/2014/chartex" xmlns:cx1="http://schemas.microsoft.com/office/drawing/2015/9/8/chartex" xmlns:cx2="http://schemas.microsoft.com/office/drawing/2015/10/21/chartex" xmlns:cx3="http://schemas.microsoft.com/office/drawing/2016/5/9/chartex" xmlns:cx4="http://schemas.microsoft.com/office/drawing/2016/5/10/chartex" xmlns:cx5="http://schemas.microsoft.com/office/drawing/2016/5/11/chartex" xmlns:cx6="http://schemas.microsoft.com/office/drawing/2016/5/12/chartex" xmlns:cx7="http://schemas.microsoft.com/office/drawing/2016/5/13/chartex" xmlns:cx8="http://schemas.microsoft.com/office/drawing/2016/5/14/chartex" xmlns:mc="http://schemas.openxmlformats.org/markup-compatibility/2006" xmlns:aink="http://schemas.microsoft.com/office/drawing/2016/ink" xmlns:am3d="http://schemas.microsoft.com/office/drawing/2017/model3d" xmlns:o="urn:schemas-microsoft-com:office:office" xmlns:r="http://schemas.openxmlformats.org/officeDocument/2006/relationships" xmlns:m="http://schemas.openxmlformats.org/officeDocument/2006/math" xmlns:v="urn:schemas-microsoft-com:vml" xmlns:wp14="http://schemas.microsoft.com/office/word/2010/wordprocessingDrawing" xmlns:wp="http://schemas.openxmlformats.org/drawingml/2006/wordprocessingDrawing" xmlns:w10="urn:schemas-microsoft-com:office:word" xmlns:w="http://schemas.openxmlformats.org/wordprocessingml/2006/main" xmlns:w14="http://schemas.microsoft.com/office/word/2010/wordml" xmlns:w15="http://schemas.microsoft.com/office/word/2012/wordml" xmlns:w16cex="http://schemas.microsoft.com/office/word/2018/wordml/cex" xmlns:w16cid="http://schemas.microsoft.com/office/word/2016/wordml/cid" xmlns:w16="http://schemas.microsoft.com/office/word/2018/wordml" xmlns:w16sdtdh="http://schemas.microsoft.com/office/word/2020/wordml/sdtdatahash" xmlns:w16se="http://schemas.microsoft.com/office/word/2015/wordml/symex" xmlns:wpg="http://schemas.microsoft.com/office/word/2010/wordprocessingGroup" xmlns:wpi="http://schemas.microsoft.com/office/word/2010/wordprocessingInk" xmlns:wne="http://schemas.microsoft.com/office/word/2006/wordml" xmlns:wps="http://schemas.microsoft.com/office/word/2010/wordprocessingShape" mc:Ignorable="w14 w15 w16se w16cid w16 w16cex w16sdtdh wp14">
+<w:document xmlns:wpc="http://schemas.microsoft.com/office/word/2010/wordprocessingCanvas" xmlns:cx="http://schemas.microsoft.com/office/drawing/2014/chartex" xmlns:cx1="http://schemas.microsoft.com/office/drawing/2015/9/8/chartex" xmlns:cx2="http://schemas.microsoft.com/office/drawing/2015/10/21/chartex" xmlns:cx3="http://schemas.microsoft.com/office/drawing/2016/5/9/chartex" xmlns:cx4="http://schemas.microsoft.com/office/drawing/2016/5/10/chartex" xmlns:cx5="http://schemas.microsoft.com/office/drawing/2016/5/11/chartex" xmlns:cx6="http://schemas.microsoft.com/office/drawing/2016/5/12/chartex" xmlns:cx7="http://schemas.microsoft.com/office/drawing/2016/5/13/chartex" xmlns:cx8="http://schemas.microsoft.com/office/drawing/2016/5/14/chartex" xmlns:mc="http://schemas.openxmlformats.org/markup-compatibility/2006" xmlns:aink="http://schemas.microsoft.com/office/drawing/2016/ink" xmlns:am3d="http://schemas.microsoft.com/office/drawing/2017/model3d" xmlns:o="urn:schemas-microsoft-com:office:office" xmlns:oel="http://schemas.microsoft.com/office/2019/extlst" xmlns:r="http://schemas.openxmlformats.org/officeDocument/2006/relationships" xmlns:m="http://schemas.openxmlformats.org/officeDocument/2006/math" xmlns:v="urn:schemas-microsoft-com:vml" xmlns:wp14="http://schemas.microsoft.com/office/word/2010/wordprocessingDrawing" xmlns:wp="http://schemas.openxmlformats.org/drawingml/2006/wordprocessingDrawing" xmlns:w10="urn:schemas-microsoft-com:office:word" xmlns:w="http://schemas.openxmlformats.org/wordprocessingml/2006/main" xmlns:w14="http://schemas.microsoft.com/office/word/2010/wordml" xmlns:w15="http://schemas.microsoft.com/office/word/2012/wordml" xmlns:w16cex="http://schemas.microsoft.com/office/word/2018/wordml/cex" xmlns:w16cid="http://schemas.microsoft.com/office/word/2016/wordml/cid" xmlns:w16="http://schemas.microsoft.com/office/word/2018/wordml" xmlns:w16sdtdh="http://schemas.microsoft.com/office/word/2020/wordml/sdtdatahash" xmlns:w16se="http://schemas.microsoft.com/office/word/2015/wordml/symex" xmlns:wpg="http://schemas.microsoft.com/office/word/2010/wordprocessingGroup" xmlns:wpi="http://schemas.microsoft.com/office/word/2010/wordprocessingInk" xmlns:wne="http://schemas.microsoft.com/office/word/2006/wordml" xmlns:wps="http://schemas.microsoft.com/office/word/2010/wordprocessingShape" mc:Ignorable="w14 w15 w16se w16cid w16 w16cex w16sdtdh wp14">
   <w:background w:color="FFFFFF"/>
   <w:body>
     <w:p>
@@ -32,7 +32,50 @@
         <w:jc w:val="center"/>
       </w:pPr>
       <w:r>
-        <w:t>Your Game Logo</w:t>
+        <w:rPr>
+          <w:noProof/>
+        </w:rPr>
+        <w:drawing>
+          <wp:inline distT="0" distB="0" distL="0" distR="0" wp14:anchorId="7F975028" wp14:editId="576C04E2">
+            <wp:extent cx="1990725" cy="1990725"/>
+            <wp:effectExtent l="0" t="0" r="0" b="0"/>
+            <wp:docPr id="1" name="Picture 1" descr="Icon&#10;&#10;Description automatically generated with low confidence"/>
+            <wp:cNvGraphicFramePr>
+              <a:graphicFrameLocks xmlns:a="http://schemas.openxmlformats.org/drawingml/2006/main" noChangeAspect="1"/>
+            </wp:cNvGraphicFramePr>
+            <a:graphic xmlns:a="http://schemas.openxmlformats.org/drawingml/2006/main">
+              <a:graphicData uri="http://schemas.openxmlformats.org/drawingml/2006/picture">
+                <pic:pic xmlns:pic="http://schemas.openxmlformats.org/drawingml/2006/picture">
+                  <pic:nvPicPr>
+                    <pic:cNvPr id="1" name="Picture 1" descr="Icon&#10;&#10;Description automatically generated with low confidence"/>
+                    <pic:cNvPicPr/>
+                  </pic:nvPicPr>
+                  <pic:blipFill>
+                    <a:blip r:embed="rId4">
+                      <a:extLst>
+                        <a:ext uri="{28A0092B-C50C-407E-A947-70E740481C1C}">
+                          <a14:useLocalDpi xmlns:a14="http://schemas.microsoft.com/office/drawing/2010/main" val="0"/>
+                        </a:ext>
+                      </a:extLst>
+                    </a:blip>
+                    <a:stretch>
+                      <a:fillRect/>
+                    </a:stretch>
+                  </pic:blipFill>
+                  <pic:spPr>
+                    <a:xfrm>
+                      <a:off x="0" y="0"/>
+                      <a:ext cx="1991003" cy="1991003"/>
+                    </a:xfrm>
+                    <a:prstGeom prst="rect">
+                      <a:avLst/>
+                    </a:prstGeom>
+                  </pic:spPr>
+                </pic:pic>
+              </a:graphicData>
+            </a:graphic>
+          </wp:inline>
+        </w:drawing>
       </w:r>
     </w:p>
     <w:p>
@@ -40,174 +83,7 @@
         <w:jc w:val="center"/>
       </w:pPr>
     </w:p>
-    <w:p>
-      <w:pPr>
-        <w:jc w:val="center"/>
-      </w:pPr>
-    </w:p>
-    <w:p>
-      <w:pPr>
-        <w:jc w:val="center"/>
-      </w:pPr>
-    </w:p>
-    <w:p>
-      <w:pPr>
-        <w:jc w:val="center"/>
-      </w:pPr>
-    </w:p>
-    <w:p>
-      <w:pPr>
-        <w:jc w:val="center"/>
-      </w:pPr>
-    </w:p>
-    <w:p>
-      <w:pPr>
-        <w:jc w:val="center"/>
-      </w:pPr>
-    </w:p>
-    <w:p>
-      <w:pPr>
-        <w:jc w:val="center"/>
-      </w:pPr>
-    </w:p>
-    <w:p>
-      <w:pPr>
-        <w:jc w:val="center"/>
-      </w:pPr>
-    </w:p>
-    <w:p>
-      <w:pPr>
-        <w:jc w:val="center"/>
-      </w:pPr>
-    </w:p>
-    <w:p>
-      <w:pPr>
-        <w:jc w:val="center"/>
-      </w:pPr>
-    </w:p>
-    <w:p>
-      <w:pPr>
-        <w:jc w:val="center"/>
-      </w:pPr>
-    </w:p>
-    <w:p>
-      <w:pPr>
-        <w:jc w:val="center"/>
-      </w:pPr>
-    </w:p>
-    <w:p>
-      <w:pPr>
-        <w:jc w:val="center"/>
-      </w:pPr>
-    </w:p>
-    <w:p>
-      <w:pPr>
-        <w:jc w:val="center"/>
-      </w:pPr>
-      <w:r>
-        <w:t>Here</w:t>
-      </w:r>
-    </w:p>
-    <w:p>
-      <w:pPr>
-        <w:jc w:val="center"/>
-      </w:pPr>
-    </w:p>
-    <w:p>
-      <w:pPr>
-        <w:jc w:val="center"/>
-      </w:pPr>
-    </w:p>
-    <w:p>
-      <w:pPr>
-        <w:jc w:val="center"/>
-      </w:pPr>
-    </w:p>
-    <w:p>
-      <w:pPr>
-        <w:jc w:val="center"/>
-      </w:pPr>
-    </w:p>
-    <w:p>
-      <w:pPr>
-        <w:jc w:val="center"/>
-      </w:pPr>
-    </w:p>
-    <w:p>
-      <w:pPr>
-        <w:jc w:val="center"/>
-      </w:pPr>
-    </w:p>
-    <w:p>
-      <w:pPr>
-        <w:jc w:val="center"/>
-      </w:pPr>
-    </w:p>
-    <w:p>
-      <w:pPr>
-        <w:jc w:val="center"/>
-      </w:pPr>
-    </w:p>
-    <w:p>
-      <w:pPr>
-        <w:jc w:val="center"/>
-      </w:pPr>
-    </w:p>
-    <w:p>
-      <w:pPr>
-        <w:jc w:val="center"/>
-      </w:pPr>
-    </w:p>
-    <w:p>
-      <w:pPr>
-        <w:jc w:val="center"/>
-      </w:pPr>
-    </w:p>
-    <w:p>
-      <w:pPr>
-        <w:jc w:val="center"/>
-      </w:pPr>
-    </w:p>
-    <w:p>
-      <w:pPr>
-        <w:jc w:val="center"/>
-      </w:pPr>
-    </w:p>
-    <w:p>
-      <w:pPr>
-        <w:jc w:val="center"/>
-      </w:pPr>
-    </w:p>
-    <w:p>
-      <w:pPr>
-        <w:jc w:val="center"/>
-      </w:pPr>
-    </w:p>
-    <w:p>
-      <w:pPr>
-        <w:jc w:val="center"/>
-      </w:pPr>
-    </w:p>
-    <w:p>
-      <w:pPr>
-        <w:jc w:val="center"/>
-      </w:pPr>
-    </w:p>
-    <w:p>
-      <w:pPr>
-        <w:jc w:val="center"/>
-      </w:pPr>
-    </w:p>
-    <w:p>
-      <w:pPr>
-        <w:jc w:val="center"/>
-      </w:pPr>
-    </w:p>
-    <w:p>
-      <w:pPr>
-        <w:jc w:val="center"/>
-      </w:pPr>
-    </w:p>
+    <w:p/>
     <w:p/>
     <w:p>
       <w:r>
@@ -226,7 +102,25 @@
           <w:sz w:val="20"/>
           <w:szCs w:val="20"/>
         </w:rPr>
-        <w:t>The road to the heart is difficult can you find it?</w:t>
+        <w:t xml:space="preserve">The road </w:t>
+      </w:r>
+      <w:r>
+        <w:rPr>
+          <w:b/>
+          <w:i/>
+          <w:sz w:val="20"/>
+          <w:szCs w:val="20"/>
+        </w:rPr>
+        <w:t>of</w:t>
+      </w:r>
+      <w:r>
+        <w:rPr>
+          <w:b/>
+          <w:i/>
+          <w:sz w:val="20"/>
+          <w:szCs w:val="20"/>
+        </w:rPr>
+        <w:t xml:space="preserve"> the heart is difficult can you find it?</w:t>
       </w:r>
       <w:r>
         <w:rPr>
@@ -238,7 +132,7 @@
         <w:t>’</w:t>
       </w:r>
       <w:r>
-        <w:t xml:space="preserve"> - you</w:t>
+        <w:t xml:space="preserve"> </w:t>
       </w:r>
       <w:r>
         <w:br w:type="page"/>
@@ -306,7 +200,7 @@
               <w:spacing w:line="240" w:lineRule="auto"/>
               <w:ind w:left="180" w:right="180"/>
             </w:pPr>
-            <w:hyperlink r:id="rId4">
+            <w:hyperlink r:id="rId5">
               <w:r>
                 <w:rPr>
                   <w:color w:val="1155CC"/>
@@ -323,7 +217,7 @@
               <w:spacing w:line="240" w:lineRule="auto"/>
               <w:ind w:left="180" w:right="180"/>
             </w:pPr>
-            <w:hyperlink r:id="rId5">
+            <w:hyperlink r:id="rId6">
               <w:r>
                 <w:rPr>
                   <w:color w:val="1155CC"/>
@@ -348,7 +242,7 @@
               <w:spacing w:line="240" w:lineRule="auto"/>
               <w:ind w:left="180" w:right="180"/>
             </w:pPr>
-            <w:hyperlink r:id="rId6">
+            <w:hyperlink r:id="rId7">
               <w:r>
                 <w:rPr>
                   <w:color w:val="1155CC"/>
@@ -365,7 +259,7 @@
               <w:spacing w:line="240" w:lineRule="auto"/>
               <w:ind w:left="180" w:right="180"/>
             </w:pPr>
-            <w:hyperlink r:id="rId7">
+            <w:hyperlink r:id="rId8">
               <w:r>
                 <w:rPr>
                   <w:color w:val="1155CC"/>
@@ -382,7 +276,7 @@
               <w:spacing w:line="240" w:lineRule="auto"/>
               <w:ind w:left="180" w:right="180"/>
             </w:pPr>
-            <w:hyperlink r:id="rId8">
+            <w:hyperlink r:id="rId9">
               <w:r>
                 <w:rPr>
                   <w:color w:val="1155CC"/>
@@ -399,7 +293,7 @@
               <w:spacing w:line="240" w:lineRule="auto"/>
               <w:ind w:left="180" w:right="180"/>
             </w:pPr>
-            <w:hyperlink r:id="rId9">
+            <w:hyperlink r:id="rId10">
               <w:r>
                 <w:rPr>
                   <w:color w:val="1155CC"/>
@@ -416,7 +310,7 @@
               <w:spacing w:line="240" w:lineRule="auto"/>
               <w:ind w:left="180" w:right="180"/>
             </w:pPr>
-            <w:hyperlink r:id="rId10">
+            <w:hyperlink r:id="rId11">
               <w:r>
                 <w:rPr>
                   <w:color w:val="1155CC"/>
@@ -433,7 +327,7 @@
               <w:spacing w:line="240" w:lineRule="auto"/>
               <w:ind w:left="180" w:right="180"/>
             </w:pPr>
-            <w:hyperlink r:id="rId11">
+            <w:hyperlink r:id="rId12">
               <w:r>
                 <w:rPr>
                   <w:color w:val="1155CC"/>
@@ -450,7 +344,7 @@
               <w:spacing w:line="240" w:lineRule="auto"/>
               <w:ind w:left="180" w:right="180"/>
             </w:pPr>
-            <w:hyperlink r:id="rId12">
+            <w:hyperlink r:id="rId13">
               <w:r>
                 <w:rPr>
                   <w:color w:val="1155CC"/>
@@ -467,7 +361,7 @@
               <w:spacing w:line="240" w:lineRule="auto"/>
               <w:ind w:left="180" w:right="180"/>
             </w:pPr>
-            <w:hyperlink r:id="rId13">
+            <w:hyperlink r:id="rId14">
               <w:r>
                 <w:rPr>
                   <w:color w:val="1155CC"/>
@@ -492,7 +386,7 @@
               </w:rPr>
               <w:t xml:space="preserve">  </w:t>
             </w:r>
-            <w:hyperlink r:id="rId14">
+            <w:hyperlink r:id="rId15">
               <w:r>
                 <w:rPr>
                   <w:color w:val="1155CC"/>
@@ -517,7 +411,7 @@
               </w:rPr>
               <w:t xml:space="preserve">  </w:t>
             </w:r>
-            <w:hyperlink r:id="rId15">
+            <w:hyperlink r:id="rId16">
               <w:r>
                 <w:rPr>
                   <w:color w:val="1155CC"/>
@@ -542,7 +436,7 @@
               </w:rPr>
               <w:t xml:space="preserve">    </w:t>
             </w:r>
-            <w:hyperlink r:id="rId16">
+            <w:hyperlink r:id="rId17">
               <w:r>
                 <w:rPr>
                   <w:color w:val="1155CC"/>
@@ -567,7 +461,7 @@
               </w:rPr>
               <w:t xml:space="preserve">    </w:t>
             </w:r>
-            <w:hyperlink r:id="rId17">
+            <w:hyperlink r:id="rId18">
               <w:r>
                 <w:rPr>
                   <w:color w:val="1155CC"/>
@@ -584,7 +478,7 @@
               <w:spacing w:line="240" w:lineRule="auto"/>
               <w:ind w:left="180" w:right="180"/>
             </w:pPr>
-            <w:hyperlink r:id="rId18">
+            <w:hyperlink r:id="rId19">
               <w:r>
                 <w:rPr>
                   <w:color w:val="1155CC"/>
@@ -609,7 +503,7 @@
               </w:rPr>
               <w:t xml:space="preserve">  </w:t>
             </w:r>
-            <w:hyperlink r:id="rId19">
+            <w:hyperlink r:id="rId20">
               <w:r>
                 <w:rPr>
                   <w:color w:val="1155CC"/>
@@ -634,7 +528,7 @@
               </w:rPr>
               <w:t xml:space="preserve">  </w:t>
             </w:r>
-            <w:hyperlink r:id="rId20">
+            <w:hyperlink r:id="rId21">
               <w:r>
                 <w:rPr>
                   <w:color w:val="1155CC"/>
@@ -659,7 +553,7 @@
               </w:rPr>
               <w:t xml:space="preserve">  </w:t>
             </w:r>
-            <w:hyperlink r:id="rId21">
+            <w:hyperlink r:id="rId22">
               <w:r>
                 <w:rPr>
                   <w:color w:val="1155CC"/>
@@ -667,6 +561,39 @@
                   <w:szCs w:val="20"/>
                 </w:rPr>
                 <w:t>11.3 States</w:t>
+              </w:r>
+            </w:hyperlink>
+          </w:p>
+          <w:p>
+            <w:pPr>
+              <w:widowControl w:val="0"/>
+              <w:spacing w:line="240" w:lineRule="auto"/>
+              <w:ind w:left="180" w:right="180"/>
+            </w:pPr>
+            <w:hyperlink r:id="rId23">
+              <w:r>
+                <w:rPr>
+                  <w:color w:val="1155CC"/>
+                  <w:sz w:val="20"/>
+                  <w:szCs w:val="20"/>
+                </w:rPr>
+                <w:t>1</w:t>
+              </w:r>
+              <w:r>
+                <w:rPr>
+                  <w:color w:val="1155CC"/>
+                  <w:sz w:val="20"/>
+                  <w:szCs w:val="20"/>
+                </w:rPr>
+                <w:t>2</w:t>
+              </w:r>
+              <w:r>
+                <w:rPr>
+                  <w:color w:val="1155CC"/>
+                  <w:sz w:val="20"/>
+                  <w:szCs w:val="20"/>
+                </w:rPr>
+                <w:t xml:space="preserve"> NPC</w:t>
               </w:r>
             </w:hyperlink>
           </w:p>
@@ -684,40 +611,6 @@
               </w:rPr>
               <w:t xml:space="preserve">  </w:t>
             </w:r>
-            <w:hyperlink r:id="rId22">
-              <w:r>
-                <w:rPr>
-                  <w:color w:val="1155CC"/>
-                  <w:sz w:val="20"/>
-                  <w:szCs w:val="20"/>
-                </w:rPr>
-                <w:t>11.4 Weapons</w:t>
-              </w:r>
-            </w:hyperlink>
-          </w:p>
-          <w:p>
-            <w:pPr>
-              <w:widowControl w:val="0"/>
-              <w:spacing w:line="240" w:lineRule="auto"/>
-              <w:ind w:left="180" w:right="180"/>
-            </w:pPr>
-            <w:hyperlink r:id="rId23">
-              <w:r>
-                <w:rPr>
-                  <w:color w:val="1155CC"/>
-                  <w:sz w:val="20"/>
-                  <w:szCs w:val="20"/>
-                </w:rPr>
-                <w:t>12 Player Line-up</w:t>
-              </w:r>
-            </w:hyperlink>
-          </w:p>
-          <w:p>
-            <w:pPr>
-              <w:widowControl w:val="0"/>
-              <w:spacing w:line="240" w:lineRule="auto"/>
-              <w:ind w:left="180" w:right="180"/>
-            </w:pPr>
             <w:hyperlink r:id="rId24">
               <w:r>
                 <w:rPr>
@@ -725,7 +618,23 @@
                   <w:sz w:val="20"/>
                   <w:szCs w:val="20"/>
                 </w:rPr>
-                <w:t>13 NPC</w:t>
+                <w:t>1</w:t>
+              </w:r>
+              <w:r>
+                <w:rPr>
+                  <w:color w:val="1155CC"/>
+                  <w:sz w:val="20"/>
+                  <w:szCs w:val="20"/>
+                </w:rPr>
+                <w:t>2</w:t>
+              </w:r>
+              <w:r>
+                <w:rPr>
+                  <w:color w:val="1155CC"/>
+                  <w:sz w:val="20"/>
+                  <w:szCs w:val="20"/>
+                </w:rPr>
+                <w:t>.1 Enemies</w:t>
               </w:r>
             </w:hyperlink>
           </w:p>
@@ -741,7 +650,7 @@
                 <w:sz w:val="20"/>
                 <w:szCs w:val="20"/>
               </w:rPr>
-              <w:t xml:space="preserve">  </w:t>
+              <w:t xml:space="preserve">    </w:t>
             </w:r>
             <w:hyperlink r:id="rId25">
               <w:r>
@@ -750,7 +659,23 @@
                   <w:sz w:val="20"/>
                   <w:szCs w:val="20"/>
                 </w:rPr>
-                <w:t>13.1 Enemies</w:t>
+                <w:t>1</w:t>
+              </w:r>
+              <w:r>
+                <w:rPr>
+                  <w:color w:val="1155CC"/>
+                  <w:sz w:val="20"/>
+                  <w:szCs w:val="20"/>
+                </w:rPr>
+                <w:t>2</w:t>
+              </w:r>
+              <w:r>
+                <w:rPr>
+                  <w:color w:val="1155CC"/>
+                  <w:sz w:val="20"/>
+                  <w:szCs w:val="20"/>
+                </w:rPr>
+                <w:t>.1.1 Enemy States</w:t>
               </w:r>
             </w:hyperlink>
           </w:p>
@@ -775,7 +700,56 @@
                   <w:sz w:val="20"/>
                   <w:szCs w:val="20"/>
                 </w:rPr>
-                <w:t>13.1.1 Enemy States</w:t>
+                <w:t>1</w:t>
+              </w:r>
+              <w:r>
+                <w:rPr>
+                  <w:color w:val="1155CC"/>
+                  <w:sz w:val="20"/>
+                  <w:szCs w:val="20"/>
+                </w:rPr>
+                <w:t>2</w:t>
+              </w:r>
+              <w:r>
+                <w:rPr>
+                  <w:color w:val="1155CC"/>
+                  <w:sz w:val="20"/>
+                  <w:szCs w:val="20"/>
+                </w:rPr>
+                <w:t>.1.2 Enemy Spawn Points</w:t>
+              </w:r>
+            </w:hyperlink>
+          </w:p>
+          <w:p>
+            <w:pPr>
+              <w:widowControl w:val="0"/>
+              <w:spacing w:line="240" w:lineRule="auto"/>
+              <w:ind w:left="180" w:right="180"/>
+            </w:pPr>
+            <w:hyperlink r:id="rId27">
+              <w:r>
+                <w:rPr>
+                  <w:color w:val="1155CC"/>
+                  <w:sz w:val="20"/>
+                  <w:szCs w:val="20"/>
+                </w:rPr>
+                <w:t>1</w:t>
+              </w:r>
+              <w:r>
+                <w:rPr>
+                  <w:color w:val="1155CC"/>
+                  <w:sz w:val="20"/>
+                  <w:szCs w:val="20"/>
+                </w:rPr>
+                <w:t>3</w:t>
+              </w:r>
+              <w:r>
+                <w:rPr>
+                  <w:color w:val="1155CC"/>
+                  <w:sz w:val="20"/>
+                  <w:szCs w:val="20"/>
+                </w:rPr>
+                <w:t xml:space="preserve"> Art</w:t>
               </w:r>
             </w:hyperlink>
           </w:p>
@@ -791,16 +765,32 @@
                 <w:sz w:val="20"/>
                 <w:szCs w:val="20"/>
               </w:rPr>
-              <w:t xml:space="preserve">    </w:t>
-            </w:r>
-            <w:hyperlink r:id="rId27">
-              <w:r>
-                <w:rPr>
-                  <w:color w:val="1155CC"/>
-                  <w:sz w:val="20"/>
-                  <w:szCs w:val="20"/>
-                </w:rPr>
-                <w:t>13.1.2 Enemy Spawn Points</w:t>
+              <w:t xml:space="preserve">  </w:t>
+            </w:r>
+            <w:hyperlink r:id="rId28">
+              <w:r>
+                <w:rPr>
+                  <w:color w:val="1155CC"/>
+                  <w:sz w:val="20"/>
+                  <w:szCs w:val="20"/>
+                </w:rPr>
+                <w:t>1</w:t>
+              </w:r>
+              <w:r>
+                <w:rPr>
+                  <w:color w:val="1155CC"/>
+                  <w:sz w:val="20"/>
+                  <w:szCs w:val="20"/>
+                </w:rPr>
+                <w:t>3</w:t>
+              </w:r>
+              <w:r>
+                <w:rPr>
+                  <w:color w:val="1155CC"/>
+                  <w:sz w:val="20"/>
+                  <w:szCs w:val="20"/>
+                </w:rPr>
+                <w:t>.1 Setting</w:t>
               </w:r>
             </w:hyperlink>
           </w:p>
@@ -818,14 +808,30 @@
               </w:rPr>
               <w:t xml:space="preserve">  </w:t>
             </w:r>
-            <w:hyperlink r:id="rId28">
-              <w:r>
-                <w:rPr>
-                  <w:color w:val="1155CC"/>
-                  <w:sz w:val="20"/>
-                  <w:szCs w:val="20"/>
-                </w:rPr>
-                <w:t>13.2 Allies / Companions</w:t>
+            <w:hyperlink r:id="rId29">
+              <w:r>
+                <w:rPr>
+                  <w:color w:val="1155CC"/>
+                  <w:sz w:val="20"/>
+                  <w:szCs w:val="20"/>
+                </w:rPr>
+                <w:t>1</w:t>
+              </w:r>
+              <w:r>
+                <w:rPr>
+                  <w:color w:val="1155CC"/>
+                  <w:sz w:val="20"/>
+                  <w:szCs w:val="20"/>
+                </w:rPr>
+                <w:t>3</w:t>
+              </w:r>
+              <w:r>
+                <w:rPr>
+                  <w:color w:val="1155CC"/>
+                  <w:sz w:val="20"/>
+                  <w:szCs w:val="20"/>
+                </w:rPr>
+                <w:t>.2 Level Design</w:t>
               </w:r>
             </w:hyperlink>
           </w:p>
@@ -841,16 +847,65 @@
                 <w:sz w:val="20"/>
                 <w:szCs w:val="20"/>
               </w:rPr>
-              <w:t xml:space="preserve">    </w:t>
-            </w:r>
-            <w:hyperlink r:id="rId29">
-              <w:r>
-                <w:rPr>
-                  <w:color w:val="1155CC"/>
-                  <w:sz w:val="20"/>
-                  <w:szCs w:val="20"/>
-                </w:rPr>
-                <w:t>13.2.1 Ally States</w:t>
+              <w:t xml:space="preserve">  </w:t>
+            </w:r>
+            <w:hyperlink r:id="rId30">
+              <w:r>
+                <w:rPr>
+                  <w:color w:val="1155CC"/>
+                  <w:sz w:val="20"/>
+                  <w:szCs w:val="20"/>
+                </w:rPr>
+                <w:t>1</w:t>
+              </w:r>
+              <w:r>
+                <w:rPr>
+                  <w:color w:val="1155CC"/>
+                  <w:sz w:val="20"/>
+                  <w:szCs w:val="20"/>
+                </w:rPr>
+                <w:t>3</w:t>
+              </w:r>
+              <w:r>
+                <w:rPr>
+                  <w:color w:val="1155CC"/>
+                  <w:sz w:val="20"/>
+                  <w:szCs w:val="20"/>
+                </w:rPr>
+                <w:t>.3 Audio</w:t>
+              </w:r>
+            </w:hyperlink>
+          </w:p>
+          <w:p>
+            <w:pPr>
+              <w:widowControl w:val="0"/>
+              <w:spacing w:line="240" w:lineRule="auto"/>
+              <w:ind w:left="180" w:right="180"/>
+            </w:pPr>
+            <w:hyperlink r:id="rId31">
+              <w:r>
+                <w:rPr>
+                  <w:color w:val="1155CC"/>
+                  <w:sz w:val="20"/>
+                  <w:szCs w:val="20"/>
+                </w:rPr>
+                <w:t>1</w:t>
+              </w:r>
+              <w:r>
+                <w:rPr>
+                  <w:color w:val="1155CC"/>
+                  <w:sz w:val="20"/>
+                  <w:szCs w:val="20"/>
+                </w:rPr>
+                <w:t>4</w:t>
+              </w:r>
+              <w:r>
+                <w:rPr>
+                  <w:color w:val="1155CC"/>
+                  <w:sz w:val="20"/>
+                  <w:szCs w:val="20"/>
+                </w:rPr>
+                <w:t xml:space="preserve"> Procedurally Generated Content</w:t>
               </w:r>
             </w:hyperlink>
           </w:p>
@@ -866,33 +921,32 @@
                 <w:sz w:val="20"/>
                 <w:szCs w:val="20"/>
               </w:rPr>
-              <w:t xml:space="preserve">    </w:t>
-            </w:r>
-            <w:hyperlink r:id="rId30">
-              <w:r>
-                <w:rPr>
-                  <w:color w:val="1155CC"/>
-                  <w:sz w:val="20"/>
-                  <w:szCs w:val="20"/>
-                </w:rPr>
-                <w:t>13.2.2 Ally Spawn Points</w:t>
-              </w:r>
-            </w:hyperlink>
-          </w:p>
-          <w:p>
-            <w:pPr>
-              <w:widowControl w:val="0"/>
-              <w:spacing w:line="240" w:lineRule="auto"/>
-              <w:ind w:left="180" w:right="180"/>
-            </w:pPr>
-            <w:hyperlink r:id="rId31">
-              <w:r>
-                <w:rPr>
-                  <w:color w:val="1155CC"/>
-                  <w:sz w:val="20"/>
-                  <w:szCs w:val="20"/>
-                </w:rPr>
-                <w:t>14 Art</w:t>
+              <w:t xml:space="preserve">  </w:t>
+            </w:r>
+            <w:hyperlink r:id="rId32">
+              <w:r>
+                <w:rPr>
+                  <w:color w:val="1155CC"/>
+                  <w:sz w:val="20"/>
+                  <w:szCs w:val="20"/>
+                </w:rPr>
+                <w:t>1</w:t>
+              </w:r>
+              <w:r>
+                <w:rPr>
+                  <w:color w:val="1155CC"/>
+                  <w:sz w:val="20"/>
+                  <w:szCs w:val="20"/>
+                </w:rPr>
+                <w:t>4</w:t>
+              </w:r>
+              <w:r>
+                <w:rPr>
+                  <w:color w:val="1155CC"/>
+                  <w:sz w:val="20"/>
+                  <w:szCs w:val="20"/>
+                </w:rPr>
+                <w:t>.1 Environment</w:t>
               </w:r>
             </w:hyperlink>
           </w:p>
@@ -910,31 +964,6 @@
               </w:rPr>
               <w:t xml:space="preserve">  </w:t>
             </w:r>
-            <w:hyperlink r:id="rId32">
-              <w:r>
-                <w:rPr>
-                  <w:color w:val="1155CC"/>
-                  <w:sz w:val="20"/>
-                  <w:szCs w:val="20"/>
-                </w:rPr>
-                <w:t>14.1 Setting</w:t>
-              </w:r>
-            </w:hyperlink>
-          </w:p>
-          <w:p>
-            <w:pPr>
-              <w:widowControl w:val="0"/>
-              <w:spacing w:line="240" w:lineRule="auto"/>
-              <w:ind w:left="180" w:right="180"/>
-            </w:pPr>
-            <w:r>
-              <w:rPr>
-                <w:color w:val="222222"/>
-                <w:sz w:val="20"/>
-                <w:szCs w:val="20"/>
-              </w:rPr>
-              <w:t xml:space="preserve">  </w:t>
-            </w:r>
             <w:hyperlink r:id="rId33">
               <w:r>
                 <w:rPr>
@@ -942,199 +971,31 @@
                   <w:sz w:val="20"/>
                   <w:szCs w:val="20"/>
                 </w:rPr>
-                <w:t>14.2 Level Design</w:t>
-              </w:r>
-            </w:hyperlink>
-          </w:p>
-          <w:p>
-            <w:pPr>
-              <w:widowControl w:val="0"/>
-              <w:spacing w:line="240" w:lineRule="auto"/>
-              <w:ind w:left="180" w:right="180"/>
-            </w:pPr>
-            <w:r>
-              <w:rPr>
-                <w:color w:val="222222"/>
-                <w:sz w:val="20"/>
-                <w:szCs w:val="20"/>
-              </w:rPr>
-              <w:t xml:space="preserve">  </w:t>
-            </w:r>
-            <w:hyperlink r:id="rId34">
-              <w:r>
-                <w:rPr>
-                  <w:color w:val="1155CC"/>
-                  <w:sz w:val="20"/>
-                  <w:szCs w:val="20"/>
-                </w:rPr>
-                <w:t>14.3 Audio</w:t>
-              </w:r>
-            </w:hyperlink>
-          </w:p>
-          <w:p>
-            <w:pPr>
-              <w:widowControl w:val="0"/>
-              <w:spacing w:line="240" w:lineRule="auto"/>
-              <w:ind w:left="180" w:right="180"/>
-            </w:pPr>
-            <w:hyperlink r:id="rId35">
-              <w:r>
-                <w:rPr>
-                  <w:color w:val="1155CC"/>
-                  <w:sz w:val="20"/>
-                  <w:szCs w:val="20"/>
-                </w:rPr>
-                <w:t>15 Procedurally Generated Content</w:t>
-              </w:r>
-            </w:hyperlink>
-          </w:p>
-          <w:p>
-            <w:pPr>
-              <w:widowControl w:val="0"/>
-              <w:spacing w:line="240" w:lineRule="auto"/>
-              <w:ind w:left="180" w:right="180"/>
-            </w:pPr>
-            <w:r>
-              <w:rPr>
-                <w:color w:val="222222"/>
-                <w:sz w:val="20"/>
-                <w:szCs w:val="20"/>
-              </w:rPr>
-              <w:t xml:space="preserve">  </w:t>
-            </w:r>
-            <w:hyperlink r:id="rId36">
-              <w:r>
-                <w:rPr>
-                  <w:color w:val="1155CC"/>
-                  <w:sz w:val="20"/>
-                  <w:szCs w:val="20"/>
-                </w:rPr>
-                <w:t>15.1 Environment</w:t>
-              </w:r>
-            </w:hyperlink>
-          </w:p>
-          <w:p>
-            <w:pPr>
-              <w:widowControl w:val="0"/>
-              <w:spacing w:line="240" w:lineRule="auto"/>
-              <w:ind w:left="180" w:right="180"/>
-            </w:pPr>
-            <w:r>
-              <w:rPr>
-                <w:color w:val="222222"/>
-                <w:sz w:val="20"/>
-                <w:szCs w:val="20"/>
-              </w:rPr>
-              <w:t xml:space="preserve">  </w:t>
-            </w:r>
-            <w:hyperlink r:id="rId37">
-              <w:r>
-                <w:rPr>
-                  <w:color w:val="1155CC"/>
-                  <w:sz w:val="20"/>
-                  <w:szCs w:val="20"/>
-                </w:rPr>
-                <w:t>15.2 Levels</w:t>
-              </w:r>
-            </w:hyperlink>
-          </w:p>
-          <w:p>
-            <w:pPr>
-              <w:widowControl w:val="0"/>
-              <w:spacing w:line="240" w:lineRule="auto"/>
-              <w:ind w:left="180" w:right="180"/>
-            </w:pPr>
-            <w:r>
-              <w:rPr>
-                <w:color w:val="222222"/>
-                <w:sz w:val="20"/>
-                <w:szCs w:val="20"/>
-              </w:rPr>
-              <w:t xml:space="preserve">  </w:t>
-            </w:r>
-            <w:hyperlink r:id="rId38">
-              <w:r>
-                <w:rPr>
-                  <w:color w:val="1155CC"/>
-                  <w:sz w:val="20"/>
-                  <w:szCs w:val="20"/>
-                </w:rPr>
-                <w:t>15.3 Artificial Intelligence NPC</w:t>
-              </w:r>
-            </w:hyperlink>
-          </w:p>
-          <w:p>
-            <w:pPr>
-              <w:widowControl w:val="0"/>
-              <w:spacing w:line="240" w:lineRule="auto"/>
-              <w:ind w:left="180" w:right="180"/>
-            </w:pPr>
-            <w:r>
-              <w:rPr>
-                <w:color w:val="222222"/>
-                <w:sz w:val="20"/>
-                <w:szCs w:val="20"/>
-              </w:rPr>
-              <w:t xml:space="preserve">  </w:t>
-            </w:r>
-            <w:hyperlink r:id="rId39">
-              <w:r>
-                <w:rPr>
-                  <w:color w:val="1155CC"/>
-                  <w:sz w:val="20"/>
-                  <w:szCs w:val="20"/>
-                </w:rPr>
-                <w:t>15.4 Visual Arts</w:t>
-              </w:r>
-            </w:hyperlink>
-          </w:p>
-          <w:p>
-            <w:pPr>
-              <w:widowControl w:val="0"/>
-              <w:spacing w:line="240" w:lineRule="auto"/>
-              <w:ind w:left="180" w:right="180"/>
-            </w:pPr>
-            <w:r>
-              <w:rPr>
-                <w:color w:val="222222"/>
-                <w:sz w:val="20"/>
-                <w:szCs w:val="20"/>
-              </w:rPr>
-              <w:t xml:space="preserve">  </w:t>
-            </w:r>
-            <w:hyperlink r:id="rId40">
-              <w:r>
-                <w:rPr>
-                  <w:color w:val="1155CC"/>
-                  <w:sz w:val="20"/>
-                  <w:szCs w:val="20"/>
-                </w:rPr>
-                <w:t>15.5 Audio</w:t>
-              </w:r>
-            </w:hyperlink>
-          </w:p>
-          <w:p>
-            <w:pPr>
-              <w:widowControl w:val="0"/>
-              <w:spacing w:line="240" w:lineRule="auto"/>
-              <w:ind w:left="180" w:right="180"/>
-            </w:pPr>
-            <w:r>
-              <w:rPr>
-                <w:color w:val="222222"/>
-                <w:sz w:val="20"/>
-                <w:szCs w:val="20"/>
-              </w:rPr>
-              <w:t xml:space="preserve">  </w:t>
-            </w:r>
-            <w:hyperlink r:id="rId41">
-              <w:r>
-                <w:rPr>
-                  <w:color w:val="1155CC"/>
-                  <w:sz w:val="20"/>
-                  <w:szCs w:val="20"/>
-                </w:rPr>
-                <w:t>15.6 Minimum Viable Product (MPV)</w:t>
+                <w:t>14</w:t>
+              </w:r>
+              <w:r>
+                <w:rPr>
+                  <w:color w:val="1155CC"/>
+                  <w:sz w:val="20"/>
+                  <w:szCs w:val="20"/>
+                </w:rPr>
+                <w:t>.</w:t>
+              </w:r>
+              <w:r>
+                <w:rPr>
+                  <w:color w:val="1155CC"/>
+                  <w:sz w:val="20"/>
+                  <w:szCs w:val="20"/>
+                </w:rPr>
+                <w:t>2</w:t>
+              </w:r>
+              <w:r>
+                <w:rPr>
+                  <w:color w:val="1155CC"/>
+                  <w:sz w:val="20"/>
+                  <w:szCs w:val="20"/>
+                </w:rPr>
+                <w:t xml:space="preserve"> Audio</w:t>
               </w:r>
             </w:hyperlink>
           </w:p>
@@ -1149,14 +1010,30 @@
                 <w:szCs w:val="20"/>
               </w:rPr>
             </w:pPr>
-            <w:hyperlink r:id="rId42">
-              <w:r>
-                <w:rPr>
-                  <w:color w:val="1155CC"/>
-                  <w:sz w:val="20"/>
-                  <w:szCs w:val="20"/>
-                </w:rPr>
-                <w:t>16 Wish List</w:t>
+            <w:hyperlink r:id="rId34">
+              <w:r>
+                <w:rPr>
+                  <w:color w:val="1155CC"/>
+                  <w:sz w:val="20"/>
+                  <w:szCs w:val="20"/>
+                </w:rPr>
+                <w:t>1</w:t>
+              </w:r>
+              <w:r>
+                <w:rPr>
+                  <w:color w:val="1155CC"/>
+                  <w:sz w:val="20"/>
+                  <w:szCs w:val="20"/>
+                </w:rPr>
+                <w:t>5</w:t>
+              </w:r>
+              <w:r>
+                <w:rPr>
+                  <w:color w:val="1155CC"/>
+                  <w:sz w:val="20"/>
+                  <w:szCs w:val="20"/>
+                </w:rPr>
+                <w:t xml:space="preserve"> Wish List</w:t>
               </w:r>
             </w:hyperlink>
           </w:p>
@@ -1172,7 +1049,23 @@
                 <w:sz w:val="20"/>
                 <w:szCs w:val="20"/>
               </w:rPr>
-              <w:t>17 Bibliography</w:t>
+              <w:t>1</w:t>
+            </w:r>
+            <w:r>
+              <w:rPr>
+                <w:color w:val="1155CC"/>
+                <w:sz w:val="20"/>
+                <w:szCs w:val="20"/>
+              </w:rPr>
+              <w:t>6</w:t>
+            </w:r>
+            <w:r>
+              <w:rPr>
+                <w:color w:val="1155CC"/>
+                <w:sz w:val="20"/>
+                <w:szCs w:val="20"/>
+              </w:rPr>
+              <w:t xml:space="preserve"> Bibliography</w:t>
             </w:r>
           </w:p>
           <w:tbl>
@@ -1639,7 +1532,7 @@
       <w:pPr>
         <w:ind w:right="180"/>
       </w:pPr>
-      <w:hyperlink r:id="rId43"/>
+      <w:hyperlink r:id="rId35"/>
     </w:p>
     <w:tbl>
       <w:tblPr>
@@ -1701,23 +1594,7 @@
           <w:sz w:val="20"/>
           <w:szCs w:val="20"/>
         </w:rPr>
-        <w:t xml:space="preserve">Platform: PC Standalone + iOS &amp; Android, VR, </w:t>
-      </w:r>
-      <w:proofErr w:type="spellStart"/>
-      <w:r>
-        <w:rPr>
-          <w:sz w:val="20"/>
-          <w:szCs w:val="20"/>
-        </w:rPr>
-        <w:t>XBox</w:t>
-      </w:r>
-      <w:proofErr w:type="spellEnd"/>
-      <w:r>
-        <w:rPr>
-          <w:sz w:val="20"/>
-          <w:szCs w:val="20"/>
-        </w:rPr>
-        <w:t xml:space="preserve">, Switch,  </w:t>
+        <w:t>Platform: PC Standalone</w:t>
       </w:r>
     </w:p>
     <w:p>
@@ -1772,23 +1649,7 @@
           <w:sz w:val="20"/>
           <w:szCs w:val="20"/>
         </w:rPr>
-        <w:t xml:space="preserve">Release date: </w:t>
-      </w:r>
-      <w:proofErr w:type="gramStart"/>
-      <w:r>
-        <w:rPr>
-          <w:sz w:val="20"/>
-          <w:szCs w:val="20"/>
-        </w:rPr>
-        <w:t>April,</w:t>
-      </w:r>
-      <w:proofErr w:type="gramEnd"/>
-      <w:r>
-        <w:rPr>
-          <w:sz w:val="20"/>
-          <w:szCs w:val="20"/>
-        </w:rPr>
-        <w:t xml:space="preserve"> 20</w:t>
+        <w:t>Release date: April, 20</w:t>
       </w:r>
       <w:r>
         <w:rPr>
@@ -1847,7 +1708,13 @@
         <w:t>The Path to the Heart</w:t>
       </w:r>
       <w:r>
-        <w:t xml:space="preserve"> is an infinite runner style bullet hell</w:t>
+        <w:t xml:space="preserve"> is a</w:t>
+      </w:r>
+      <w:r>
+        <w:t xml:space="preserve"> </w:t>
+      </w:r>
+      <w:r>
+        <w:t>bullet hell</w:t>
       </w:r>
       <w:r>
         <w:t>.</w:t>
@@ -1856,10 +1723,7 @@
         <w:t xml:space="preserve"> </w:t>
       </w:r>
       <w:r>
-        <w:t xml:space="preserve">The player character is a heart that is trying to get back to its body. </w:t>
-      </w:r>
-      <w:r>
-        <w:t>To do this the</w:t>
+        <w:t>The player character is a heart that is trying to get back to its body. To do this the</w:t>
       </w:r>
       <w:r>
         <w:t xml:space="preserve"> player character is dodging </w:t>
@@ -1877,30 +1741,31 @@
         <w:t xml:space="preserve"> that inhibit the player’s field of movement</w:t>
       </w:r>
       <w:r>
-        <w:t>. The art style is very simplistic just simple shapes and polygons. The difficulty levels come from the speed at which the background moves. The goal is to reach the end of the course</w:t>
+        <w:t xml:space="preserve">. The art style is very simplistic just simple shapes and polygons. The difficulty levels come from the </w:t>
+      </w:r>
+      <w:r>
+        <w:t>map layout and number of enemies.</w:t>
+      </w:r>
+      <w:r>
+        <w:t xml:space="preserve"> The goal is to reach the end of the course</w:t>
       </w:r>
       <w:r>
         <w:t xml:space="preserve"> to put the heart back in the chest,</w:t>
       </w:r>
       <w:r>
-        <w:t xml:space="preserve"> each course has its own theme </w:t>
-      </w:r>
-      <w:r>
-        <w:t xml:space="preserve">in </w:t>
-      </w:r>
-      <w:r>
-        <w:t xml:space="preserve">which the </w:t>
-      </w:r>
-      <w:r>
-        <w:t xml:space="preserve">ground moves in tempo with the song. The player character is controllable with WASD and has 3 lives before finally dying. Dying </w:t>
-      </w:r>
-      <w:proofErr w:type="gramStart"/>
-      <w:r>
-        <w:t>resets</w:t>
-      </w:r>
-      <w:proofErr w:type="gramEnd"/>
-      <w:r>
-        <w:t xml:space="preserve"> the player to the beginning of the level. </w:t>
+        <w:t xml:space="preserve"> each course has its own </w:t>
+      </w:r>
+      <w:r>
+        <w:t>shape and motif surrounding the movement of the player</w:t>
+      </w:r>
+      <w:r>
+        <w:t xml:space="preserve">. The player character is controllable with WASD and has </w:t>
+      </w:r>
+      <w:r>
+        <w:t>1 life</w:t>
+      </w:r>
+      <w:r>
+        <w:t xml:space="preserve">. Dying resets the player to the beginning of the level. </w:t>
       </w:r>
     </w:p>
     <w:p>
@@ -1933,7 +1798,10 @@
     <w:p>
       <w:r>
         <w:tab/>
-        <w:t>Difficulty comes from the background music</w:t>
+        <w:t xml:space="preserve">Difficulty comes from the </w:t>
+      </w:r>
+      <w:r>
+        <w:t>number of enemies and the map layout</w:t>
       </w:r>
     </w:p>
     <w:p>
@@ -1946,6 +1814,12 @@
       </w:r>
     </w:p>
     <w:p>
+      <w:r>
+        <w:tab/>
+        <w:t>150 MB of storage</w:t>
+      </w:r>
+    </w:p>
+    <w:p>
       <w:pPr>
         <w:pStyle w:val="Heading1"/>
         <w:contextualSpacing w:val="0"/>
@@ -1971,6 +1845,12 @@
       </w:r>
     </w:p>
     <w:p>
+      <w:r>
+        <w:tab/>
+        <w:t>Get back to the body while dodging the enemies</w:t>
+      </w:r>
+    </w:p>
+    <w:p>
       <w:pPr>
         <w:pStyle w:val="Heading1"/>
         <w:contextualSpacing w:val="0"/>
@@ -1982,7 +1862,10 @@
     <w:p>
       <w:r>
         <w:tab/>
-        <w:t>Return to your body</w:t>
+        <w:t xml:space="preserve">Return to </w:t>
+      </w:r>
+      <w:r>
+        <w:t>the heart to the body</w:t>
       </w:r>
     </w:p>
     <w:p>
@@ -2003,7 +1886,10 @@
     <w:p>
       <w:r>
         <w:tab/>
-        <w:t xml:space="preserve">Don’t touch the ground </w:t>
+        <w:t xml:space="preserve">Don’t touch the </w:t>
+      </w:r>
+      <w:r>
+        <w:t>enemies</w:t>
       </w:r>
     </w:p>
     <w:p>
@@ -2022,6 +1908,12 @@
       </w:r>
     </w:p>
     <w:p>
+      <w:r>
+        <w:tab/>
+        <w:t>Structure of the game is a linear bullet hell with the player moving along a map in order to find their ribcage and reconnect their heart</w:t>
+      </w:r>
+    </w:p>
+    <w:p>
       <w:pPr>
         <w:pStyle w:val="Heading1"/>
         <w:contextualSpacing w:val="0"/>
@@ -2046,6 +1938,35 @@
       </w:r>
     </w:p>
     <w:p>
+      <w:r>
+        <w:tab/>
+        <w:t>Movement:</w:t>
+      </w:r>
+    </w:p>
+    <w:p>
+      <w:r>
+        <w:tab/>
+        <w:t>W,A,S,D</w:t>
+      </w:r>
+    </w:p>
+    <w:p>
+      <w:r>
+        <w:tab/>
+        <w:t>Leave Level:</w:t>
+      </w:r>
+    </w:p>
+    <w:p>
+      <w:r>
+        <w:tab/>
+        <w:t>Escape</w:t>
+      </w:r>
+    </w:p>
+    <w:p>
+      <w:r>
+        <w:tab/>
+      </w:r>
+    </w:p>
+    <w:p>
       <w:pPr>
         <w:pStyle w:val="Heading2"/>
         <w:contextualSpacing w:val="0"/>
@@ -2061,14 +1982,681 @@
       </w:r>
     </w:p>
     <w:p>
+      <w:r>
+        <w:tab/>
+        <w:t>Camera is locked to player character</w:t>
+      </w:r>
+    </w:p>
+    <w:p>
       <w:pPr>
         <w:pStyle w:val="Heading3"/>
         <w:contextualSpacing w:val="0"/>
       </w:pPr>
       <w:bookmarkStart w:id="4" w:name="_9qrxhnxti2t6" w:colFirst="0" w:colLast="0"/>
+      <w:bookmarkStart w:id="5" w:name="_y8uv455gd9uu" w:colFirst="0" w:colLast="0"/>
       <w:bookmarkEnd w:id="4"/>
-      <w:r>
-        <w:t>10.2.1 HUD</w:t>
+      <w:bookmarkEnd w:id="5"/>
+      <w:r>
+        <w:t>10.2.2 Maps</w:t>
+      </w:r>
+    </w:p>
+    <w:p>
+      <w:r>
+        <w:tab/>
+        <w:t>Three maps with varying number of obstacles</w:t>
+      </w:r>
+    </w:p>
+    <w:p>
+      <w:r>
+        <w:tab/>
+      </w:r>
+      <w:bookmarkStart w:id="6" w:name="_Hlk102331386"/>
+      <w:r>
+        <w:t>Easy:</w:t>
+      </w:r>
+    </w:p>
+    <w:p>
+      <w:r>
+        <w:lastRenderedPageBreak/>
+        <w:tab/>
+      </w:r>
+      <w:r>
+        <w:rPr>
+          <w:noProof/>
+        </w:rPr>
+        <w:drawing>
+          <wp:inline distT="0" distB="0" distL="0" distR="0" wp14:anchorId="5E7EA9B7" wp14:editId="50242346">
+            <wp:extent cx="3695700" cy="1409700"/>
+            <wp:effectExtent l="0" t="0" r="0" b="0"/>
+            <wp:docPr id="2" name="Picture 2" descr="A screenshot of a video game&#10;&#10;Description automatically generated"/>
+            <wp:cNvGraphicFramePr>
+              <a:graphicFrameLocks xmlns:a="http://schemas.openxmlformats.org/drawingml/2006/main" noChangeAspect="1"/>
+            </wp:cNvGraphicFramePr>
+            <a:graphic xmlns:a="http://schemas.openxmlformats.org/drawingml/2006/main">
+              <a:graphicData uri="http://schemas.openxmlformats.org/drawingml/2006/picture">
+                <pic:pic xmlns:pic="http://schemas.openxmlformats.org/drawingml/2006/picture">
+                  <pic:nvPicPr>
+                    <pic:cNvPr id="2" name="Picture 2" descr="A screenshot of a video game&#10;&#10;Description automatically generated"/>
+                    <pic:cNvPicPr/>
+                  </pic:nvPicPr>
+                  <pic:blipFill rotWithShape="1">
+                    <a:blip r:embed="rId36" cstate="print">
+                      <a:extLst>
+                        <a:ext uri="{28A0092B-C50C-407E-A947-70E740481C1C}">
+                          <a14:useLocalDpi xmlns:a14="http://schemas.microsoft.com/office/drawing/2010/main" val="0"/>
+                        </a:ext>
+                      </a:extLst>
+                    </a:blip>
+                    <a:srcRect l="17308" t="14430" r="20513" b="35906"/>
+                    <a:stretch/>
+                  </pic:blipFill>
+                  <pic:spPr bwMode="auto">
+                    <a:xfrm>
+                      <a:off x="0" y="0"/>
+                      <a:ext cx="3695700" cy="1409700"/>
+                    </a:xfrm>
+                    <a:prstGeom prst="rect">
+                      <a:avLst/>
+                    </a:prstGeom>
+                    <a:ln>
+                      <a:noFill/>
+                    </a:ln>
+                    <a:extLst>
+                      <a:ext uri="{53640926-AAD7-44D8-BBD7-CCE9431645EC}">
+                        <a14:shadowObscured xmlns:a14="http://schemas.microsoft.com/office/drawing/2010/main"/>
+                      </a:ext>
+                    </a:extLst>
+                  </pic:spPr>
+                </pic:pic>
+              </a:graphicData>
+            </a:graphic>
+          </wp:inline>
+        </w:drawing>
+      </w:r>
+    </w:p>
+    <w:p>
+      <w:r>
+        <w:tab/>
+        <w:t>Medium:</w:t>
+      </w:r>
+    </w:p>
+    <w:p>
+      <w:r>
+        <w:tab/>
+      </w:r>
+      <w:r>
+        <w:rPr>
+          <w:noProof/>
+        </w:rPr>
+        <w:drawing>
+          <wp:inline distT="0" distB="0" distL="0" distR="0" wp14:anchorId="47D6BC88" wp14:editId="7BE46E83">
+            <wp:extent cx="3581400" cy="1371600"/>
+            <wp:effectExtent l="0" t="0" r="0" b="0"/>
+            <wp:docPr id="3" name="Picture 3" descr="Graphical user interface&#10;&#10;Description automatically generated"/>
+            <wp:cNvGraphicFramePr>
+              <a:graphicFrameLocks xmlns:a="http://schemas.openxmlformats.org/drawingml/2006/main" noChangeAspect="1"/>
+            </wp:cNvGraphicFramePr>
+            <a:graphic xmlns:a="http://schemas.openxmlformats.org/drawingml/2006/main">
+              <a:graphicData uri="http://schemas.openxmlformats.org/drawingml/2006/picture">
+                <pic:pic xmlns:pic="http://schemas.openxmlformats.org/drawingml/2006/picture">
+                  <pic:nvPicPr>
+                    <pic:cNvPr id="3" name="Picture 3" descr="Graphical user interface&#10;&#10;Description automatically generated"/>
+                    <pic:cNvPicPr/>
+                  </pic:nvPicPr>
+                  <pic:blipFill rotWithShape="1">
+                    <a:blip r:embed="rId37" cstate="print">
+                      <a:extLst>
+                        <a:ext uri="{28A0092B-C50C-407E-A947-70E740481C1C}">
+                          <a14:useLocalDpi xmlns:a14="http://schemas.microsoft.com/office/drawing/2010/main" val="0"/>
+                        </a:ext>
+                      </a:extLst>
+                    </a:blip>
+                    <a:srcRect l="17949" t="21937" r="21795" b="37037"/>
+                    <a:stretch/>
+                  </pic:blipFill>
+                  <pic:spPr bwMode="auto">
+                    <a:xfrm>
+                      <a:off x="0" y="0"/>
+                      <a:ext cx="3581400" cy="1371600"/>
+                    </a:xfrm>
+                    <a:prstGeom prst="rect">
+                      <a:avLst/>
+                    </a:prstGeom>
+                    <a:ln>
+                      <a:noFill/>
+                    </a:ln>
+                    <a:extLst>
+                      <a:ext uri="{53640926-AAD7-44D8-BBD7-CCE9431645EC}">
+                        <a14:shadowObscured xmlns:a14="http://schemas.microsoft.com/office/drawing/2010/main"/>
+                      </a:ext>
+                    </a:extLst>
+                  </pic:spPr>
+                </pic:pic>
+              </a:graphicData>
+            </a:graphic>
+          </wp:inline>
+        </w:drawing>
+      </w:r>
+    </w:p>
+    <w:p>
+      <w:r>
+        <w:tab/>
+        <w:t>Hard:</w:t>
+      </w:r>
+    </w:p>
+    <w:p>
+      <w:r>
+        <w:tab/>
+      </w:r>
+      <w:bookmarkEnd w:id="6"/>
+      <w:r>
+        <w:rPr>
+          <w:noProof/>
+        </w:rPr>
+        <w:drawing>
+          <wp:inline distT="0" distB="0" distL="0" distR="0" wp14:anchorId="3C30280A" wp14:editId="0B2275DA">
+            <wp:extent cx="2895600" cy="1924050"/>
+            <wp:effectExtent l="0" t="0" r="0" b="0"/>
+            <wp:docPr id="4" name="Picture 4" descr="Graphical user interface&#10;&#10;Description automatically generated"/>
+            <wp:cNvGraphicFramePr>
+              <a:graphicFrameLocks xmlns:a="http://schemas.openxmlformats.org/drawingml/2006/main" noChangeAspect="1"/>
+            </wp:cNvGraphicFramePr>
+            <a:graphic xmlns:a="http://schemas.openxmlformats.org/drawingml/2006/main">
+              <a:graphicData uri="http://schemas.openxmlformats.org/drawingml/2006/picture">
+                <pic:pic xmlns:pic="http://schemas.openxmlformats.org/drawingml/2006/picture">
+                  <pic:nvPicPr>
+                    <pic:cNvPr id="4" name="Picture 4" descr="Graphical user interface&#10;&#10;Description automatically generated"/>
+                    <pic:cNvPicPr/>
+                  </pic:nvPicPr>
+                  <pic:blipFill rotWithShape="1">
+                    <a:blip r:embed="rId38" cstate="print">
+                      <a:extLst>
+                        <a:ext uri="{28A0092B-C50C-407E-A947-70E740481C1C}">
+                          <a14:useLocalDpi xmlns:a14="http://schemas.microsoft.com/office/drawing/2010/main" val="0"/>
+                        </a:ext>
+                      </a:extLst>
+                    </a:blip>
+                    <a:srcRect l="25321" t="9971" r="25961" b="32479"/>
+                    <a:stretch/>
+                  </pic:blipFill>
+                  <pic:spPr bwMode="auto">
+                    <a:xfrm>
+                      <a:off x="0" y="0"/>
+                      <a:ext cx="2895600" cy="1924050"/>
+                    </a:xfrm>
+                    <a:prstGeom prst="rect">
+                      <a:avLst/>
+                    </a:prstGeom>
+                    <a:ln>
+                      <a:noFill/>
+                    </a:ln>
+                    <a:extLst>
+                      <a:ext uri="{53640926-AAD7-44D8-BBD7-CCE9431645EC}">
+                        <a14:shadowObscured xmlns:a14="http://schemas.microsoft.com/office/drawing/2010/main"/>
+                      </a:ext>
+                    </a:extLst>
+                  </pic:spPr>
+                </pic:pic>
+              </a:graphicData>
+            </a:graphic>
+          </wp:inline>
+        </w:drawing>
+      </w:r>
+    </w:p>
+    <w:p/>
+    <w:p>
+      <w:pPr>
+        <w:pStyle w:val="Heading1"/>
+        <w:contextualSpacing w:val="0"/>
+      </w:pPr>
+      <w:r>
+        <w:t>11 Players</w:t>
+      </w:r>
+    </w:p>
+    <w:p>
+      <w:pPr>
+        <w:pStyle w:val="Heading2"/>
+        <w:contextualSpacing w:val="0"/>
+      </w:pPr>
+      <w:r>
+        <w:t xml:space="preserve">11.1 </w:t>
+      </w:r>
+      <w:r>
+        <w:tab/>
+        <w:t>Characters</w:t>
+      </w:r>
+    </w:p>
+    <w:p>
+      <w:r>
+        <w:tab/>
+        <w:t>The heart</w:t>
+      </w:r>
+    </w:p>
+    <w:p>
+      <w:r>
+        <w:tab/>
+      </w:r>
+      <w:r>
+        <w:rPr>
+          <w:noProof/>
+        </w:rPr>
+        <w:drawing>
+          <wp:inline distT="0" distB="0" distL="0" distR="0" wp14:anchorId="22D7A03A" wp14:editId="526AEB1C">
+            <wp:extent cx="609685" cy="609685"/>
+            <wp:effectExtent l="0" t="0" r="0" b="0"/>
+            <wp:docPr id="5" name="Picture 5" descr="Icon&#10;&#10;Description automatically generated with low confidence"/>
+            <wp:cNvGraphicFramePr>
+              <a:graphicFrameLocks xmlns:a="http://schemas.openxmlformats.org/drawingml/2006/main" noChangeAspect="1"/>
+            </wp:cNvGraphicFramePr>
+            <a:graphic xmlns:a="http://schemas.openxmlformats.org/drawingml/2006/main">
+              <a:graphicData uri="http://schemas.openxmlformats.org/drawingml/2006/picture">
+                <pic:pic xmlns:pic="http://schemas.openxmlformats.org/drawingml/2006/picture">
+                  <pic:nvPicPr>
+                    <pic:cNvPr id="5" name="Picture 5" descr="Icon&#10;&#10;Description automatically generated with low confidence"/>
+                    <pic:cNvPicPr/>
+                  </pic:nvPicPr>
+                  <pic:blipFill>
+                    <a:blip r:embed="rId4">
+                      <a:extLst>
+                        <a:ext uri="{28A0092B-C50C-407E-A947-70E740481C1C}">
+                          <a14:useLocalDpi xmlns:a14="http://schemas.microsoft.com/office/drawing/2010/main" val="0"/>
+                        </a:ext>
+                      </a:extLst>
+                    </a:blip>
+                    <a:stretch>
+                      <a:fillRect/>
+                    </a:stretch>
+                  </pic:blipFill>
+                  <pic:spPr>
+                    <a:xfrm>
+                      <a:off x="0" y="0"/>
+                      <a:ext cx="609685" cy="609685"/>
+                    </a:xfrm>
+                    <a:prstGeom prst="rect">
+                      <a:avLst/>
+                    </a:prstGeom>
+                  </pic:spPr>
+                </pic:pic>
+              </a:graphicData>
+            </a:graphic>
+          </wp:inline>
+        </w:drawing>
+      </w:r>
+    </w:p>
+    <w:p>
+      <w:pPr>
+        <w:pStyle w:val="Heading2"/>
+        <w:contextualSpacing w:val="0"/>
+      </w:pPr>
+      <w:r>
+        <w:t xml:space="preserve">11.2 </w:t>
+      </w:r>
+      <w:r>
+        <w:tab/>
+        <w:t>Metrics</w:t>
+      </w:r>
+    </w:p>
+    <w:p>
+      <w:r>
+        <w:tab/>
+        <w:t>100 x 100 pixels</w:t>
+      </w:r>
+    </w:p>
+    <w:p>
+      <w:r>
+        <w:lastRenderedPageBreak/>
+        <w:tab/>
+        <w:t>1 Hp</w:t>
+      </w:r>
+    </w:p>
+    <w:p>
+      <w:pPr>
+        <w:pStyle w:val="Heading2"/>
+        <w:contextualSpacing w:val="0"/>
+      </w:pPr>
+      <w:r>
+        <w:t xml:space="preserve">11.3 </w:t>
+      </w:r>
+      <w:r>
+        <w:tab/>
+        <w:t>States</w:t>
+      </w:r>
+    </w:p>
+    <w:p>
+      <w:r>
+        <w:tab/>
+        <w:t>Heart - Default</w:t>
+      </w:r>
+    </w:p>
+    <w:p>
+      <w:pPr>
+        <w:pStyle w:val="Heading1"/>
+        <w:contextualSpacing w:val="0"/>
+      </w:pPr>
+      <w:bookmarkStart w:id="7" w:name="_oqjxh9cj4ynb" w:colFirst="0" w:colLast="0"/>
+      <w:bookmarkEnd w:id="7"/>
+      <w:r>
+        <w:t>1</w:t>
+      </w:r>
+      <w:r>
+        <w:t>2</w:t>
+      </w:r>
+      <w:r>
+        <w:t xml:space="preserve"> NPC</w:t>
+      </w:r>
+    </w:p>
+    <w:p>
+      <w:pPr>
+        <w:pStyle w:val="Heading2"/>
+        <w:contextualSpacing w:val="0"/>
+      </w:pPr>
+      <w:bookmarkStart w:id="8" w:name="_vzij6dl7txjp" w:colFirst="0" w:colLast="0"/>
+      <w:bookmarkEnd w:id="8"/>
+      <w:r>
+        <w:t>1</w:t>
+      </w:r>
+      <w:r>
+        <w:t>2</w:t>
+      </w:r>
+      <w:r>
+        <w:t xml:space="preserve">.1 </w:t>
+      </w:r>
+      <w:r>
+        <w:tab/>
+        <w:t>Enemies</w:t>
+      </w:r>
+    </w:p>
+    <w:p>
+      <w:r>
+        <w:tab/>
+        <w:t>The turret</w:t>
+      </w:r>
+    </w:p>
+    <w:p>
+      <w:pPr>
+        <w:ind w:firstLine="720"/>
+      </w:pPr>
+      <w:r>
+        <w:rPr>
+          <w:noProof/>
+        </w:rPr>
+        <w:drawing>
+          <wp:inline distT="0" distB="0" distL="0" distR="0" wp14:anchorId="50DA2DCE" wp14:editId="3D680553">
+            <wp:extent cx="609685" cy="609685"/>
+            <wp:effectExtent l="0" t="0" r="0" b="0"/>
+            <wp:docPr id="9" name="Picture 9" descr="Logo&#10;&#10;Description automatically generated"/>
+            <wp:cNvGraphicFramePr>
+              <a:graphicFrameLocks xmlns:a="http://schemas.openxmlformats.org/drawingml/2006/main" noChangeAspect="1"/>
+            </wp:cNvGraphicFramePr>
+            <a:graphic xmlns:a="http://schemas.openxmlformats.org/drawingml/2006/main">
+              <a:graphicData uri="http://schemas.openxmlformats.org/drawingml/2006/picture">
+                <pic:pic xmlns:pic="http://schemas.openxmlformats.org/drawingml/2006/picture">
+                  <pic:nvPicPr>
+                    <pic:cNvPr id="9" name="Picture 9" descr="Logo&#10;&#10;Description automatically generated"/>
+                    <pic:cNvPicPr/>
+                  </pic:nvPicPr>
+                  <pic:blipFill>
+                    <a:blip r:embed="rId39">
+                      <a:extLst>
+                        <a:ext uri="{28A0092B-C50C-407E-A947-70E740481C1C}">
+                          <a14:useLocalDpi xmlns:a14="http://schemas.microsoft.com/office/drawing/2010/main" val="0"/>
+                        </a:ext>
+                      </a:extLst>
+                    </a:blip>
+                    <a:stretch>
+                      <a:fillRect/>
+                    </a:stretch>
+                  </pic:blipFill>
+                  <pic:spPr>
+                    <a:xfrm>
+                      <a:off x="0" y="0"/>
+                      <a:ext cx="609685" cy="609685"/>
+                    </a:xfrm>
+                    <a:prstGeom prst="rect">
+                      <a:avLst/>
+                    </a:prstGeom>
+                  </pic:spPr>
+                </pic:pic>
+              </a:graphicData>
+            </a:graphic>
+          </wp:inline>
+        </w:drawing>
+      </w:r>
+    </w:p>
+    <w:p>
+      <w:pPr>
+        <w:ind w:firstLine="720"/>
+      </w:pPr>
+      <w:r>
+        <w:t>the square</w:t>
+      </w:r>
+    </w:p>
+    <w:p>
+      <w:pPr>
+        <w:ind w:firstLine="720"/>
+      </w:pPr>
+      <w:r>
+        <w:rPr>
+          <w:noProof/>
+        </w:rPr>
+        <w:drawing>
+          <wp:inline distT="0" distB="0" distL="0" distR="0" wp14:anchorId="4F897FA2" wp14:editId="33FD74E1">
+            <wp:extent cx="609685" cy="609685"/>
+            <wp:effectExtent l="0" t="0" r="0" b="0"/>
+            <wp:docPr id="10" name="Picture 10" descr="Shape&#10;&#10;Description automatically generated"/>
+            <wp:cNvGraphicFramePr>
+              <a:graphicFrameLocks xmlns:a="http://schemas.openxmlformats.org/drawingml/2006/main" noChangeAspect="1"/>
+            </wp:cNvGraphicFramePr>
+            <a:graphic xmlns:a="http://schemas.openxmlformats.org/drawingml/2006/main">
+              <a:graphicData uri="http://schemas.openxmlformats.org/drawingml/2006/picture">
+                <pic:pic xmlns:pic="http://schemas.openxmlformats.org/drawingml/2006/picture">
+                  <pic:nvPicPr>
+                    <pic:cNvPr id="10" name="Picture 10" descr="Shape&#10;&#10;Description automatically generated"/>
+                    <pic:cNvPicPr/>
+                  </pic:nvPicPr>
+                  <pic:blipFill>
+                    <a:blip r:embed="rId40">
+                      <a:extLst>
+                        <a:ext uri="{28A0092B-C50C-407E-A947-70E740481C1C}">
+                          <a14:useLocalDpi xmlns:a14="http://schemas.microsoft.com/office/drawing/2010/main" val="0"/>
+                        </a:ext>
+                      </a:extLst>
+                    </a:blip>
+                    <a:stretch>
+                      <a:fillRect/>
+                    </a:stretch>
+                  </pic:blipFill>
+                  <pic:spPr>
+                    <a:xfrm>
+                      <a:off x="0" y="0"/>
+                      <a:ext cx="609685" cy="609685"/>
+                    </a:xfrm>
+                    <a:prstGeom prst="rect">
+                      <a:avLst/>
+                    </a:prstGeom>
+                  </pic:spPr>
+                </pic:pic>
+              </a:graphicData>
+            </a:graphic>
+          </wp:inline>
+        </w:drawing>
+      </w:r>
+    </w:p>
+    <w:p>
+      <w:pPr>
+        <w:ind w:firstLine="720"/>
+      </w:pPr>
+      <w:r>
+        <w:t>the cross</w:t>
+      </w:r>
+    </w:p>
+    <w:p>
+      <w:pPr>
+        <w:ind w:firstLine="720"/>
+      </w:pPr>
+      <w:r>
+        <w:rPr>
+          <w:noProof/>
+        </w:rPr>
+        <w:drawing>
+          <wp:inline distT="0" distB="0" distL="0" distR="0" wp14:anchorId="7B82063C" wp14:editId="2A30610D">
+            <wp:extent cx="609685" cy="609685"/>
+            <wp:effectExtent l="0" t="0" r="0" b="0"/>
+            <wp:docPr id="11" name="Picture 11" descr="Logo&#10;&#10;Description automatically generated"/>
+            <wp:cNvGraphicFramePr>
+              <a:graphicFrameLocks xmlns:a="http://schemas.openxmlformats.org/drawingml/2006/main" noChangeAspect="1"/>
+            </wp:cNvGraphicFramePr>
+            <a:graphic xmlns:a="http://schemas.openxmlformats.org/drawingml/2006/main">
+              <a:graphicData uri="http://schemas.openxmlformats.org/drawingml/2006/picture">
+                <pic:pic xmlns:pic="http://schemas.openxmlformats.org/drawingml/2006/picture">
+                  <pic:nvPicPr>
+                    <pic:cNvPr id="11" name="Picture 11" descr="Logo&#10;&#10;Description automatically generated"/>
+                    <pic:cNvPicPr/>
+                  </pic:nvPicPr>
+                  <pic:blipFill>
+                    <a:blip r:embed="rId41">
+                      <a:extLst>
+                        <a:ext uri="{28A0092B-C50C-407E-A947-70E740481C1C}">
+                          <a14:useLocalDpi xmlns:a14="http://schemas.microsoft.com/office/drawing/2010/main" val="0"/>
+                        </a:ext>
+                      </a:extLst>
+                    </a:blip>
+                    <a:stretch>
+                      <a:fillRect/>
+                    </a:stretch>
+                  </pic:blipFill>
+                  <pic:spPr>
+                    <a:xfrm>
+                      <a:off x="0" y="0"/>
+                      <a:ext cx="609685" cy="609685"/>
+                    </a:xfrm>
+                    <a:prstGeom prst="rect">
+                      <a:avLst/>
+                    </a:prstGeom>
+                  </pic:spPr>
+                </pic:pic>
+              </a:graphicData>
+            </a:graphic>
+          </wp:inline>
+        </w:drawing>
+      </w:r>
+    </w:p>
+    <w:p>
+      <w:pPr>
+        <w:ind w:firstLine="720"/>
+      </w:pPr>
+      <w:r>
+        <w:t>the hexagon</w:t>
+      </w:r>
+    </w:p>
+    <w:p>
+      <w:pPr>
+        <w:ind w:firstLine="720"/>
+      </w:pPr>
+      <w:r>
+        <w:rPr>
+          <w:noProof/>
+        </w:rPr>
+        <w:drawing>
+          <wp:inline distT="0" distB="0" distL="0" distR="0" wp14:anchorId="424B7E70" wp14:editId="58638254">
+            <wp:extent cx="609685" cy="609685"/>
+            <wp:effectExtent l="0" t="0" r="0" b="0"/>
+            <wp:docPr id="12" name="Picture 12" descr="Icon&#10;&#10;Description automatically generated with medium confidence"/>
+            <wp:cNvGraphicFramePr>
+              <a:graphicFrameLocks xmlns:a="http://schemas.openxmlformats.org/drawingml/2006/main" noChangeAspect="1"/>
+            </wp:cNvGraphicFramePr>
+            <a:graphic xmlns:a="http://schemas.openxmlformats.org/drawingml/2006/main">
+              <a:graphicData uri="http://schemas.openxmlformats.org/drawingml/2006/picture">
+                <pic:pic xmlns:pic="http://schemas.openxmlformats.org/drawingml/2006/picture">
+                  <pic:nvPicPr>
+                    <pic:cNvPr id="12" name="Picture 12" descr="Icon&#10;&#10;Description automatically generated with medium confidence"/>
+                    <pic:cNvPicPr/>
+                  </pic:nvPicPr>
+                  <pic:blipFill>
+                    <a:blip r:embed="rId42">
+                      <a:extLst>
+                        <a:ext uri="{28A0092B-C50C-407E-A947-70E740481C1C}">
+                          <a14:useLocalDpi xmlns:a14="http://schemas.microsoft.com/office/drawing/2010/main" val="0"/>
+                        </a:ext>
+                      </a:extLst>
+                    </a:blip>
+                    <a:stretch>
+                      <a:fillRect/>
+                    </a:stretch>
+                  </pic:blipFill>
+                  <pic:spPr>
+                    <a:xfrm>
+                      <a:off x="0" y="0"/>
+                      <a:ext cx="609685" cy="609685"/>
+                    </a:xfrm>
+                    <a:prstGeom prst="rect">
+                      <a:avLst/>
+                    </a:prstGeom>
+                  </pic:spPr>
+                </pic:pic>
+              </a:graphicData>
+            </a:graphic>
+          </wp:inline>
+        </w:drawing>
+      </w:r>
+    </w:p>
+    <w:p>
+      <w:pPr>
+        <w:ind w:firstLine="720"/>
+      </w:pPr>
+      <w:r>
+        <w:t>the traveller</w:t>
+      </w:r>
+    </w:p>
+    <w:p>
+      <w:pPr>
+        <w:ind w:firstLine="720"/>
+      </w:pPr>
+      <w:r>
+        <w:rPr>
+          <w:noProof/>
+        </w:rPr>
+        <w:drawing>
+          <wp:inline distT="0" distB="0" distL="0" distR="0" wp14:anchorId="63033157" wp14:editId="21FBA59C">
+            <wp:extent cx="609685" cy="609685"/>
+            <wp:effectExtent l="0" t="0" r="0" b="0"/>
+            <wp:docPr id="13" name="Picture 13" descr="Icon&#10;&#10;Description automatically generated"/>
+            <wp:cNvGraphicFramePr>
+              <a:graphicFrameLocks xmlns:a="http://schemas.openxmlformats.org/drawingml/2006/main" noChangeAspect="1"/>
+            </wp:cNvGraphicFramePr>
+            <a:graphic xmlns:a="http://schemas.openxmlformats.org/drawingml/2006/main">
+              <a:graphicData uri="http://schemas.openxmlformats.org/drawingml/2006/picture">
+                <pic:pic xmlns:pic="http://schemas.openxmlformats.org/drawingml/2006/picture">
+                  <pic:nvPicPr>
+                    <pic:cNvPr id="13" name="Picture 13" descr="Icon&#10;&#10;Description automatically generated"/>
+                    <pic:cNvPicPr/>
+                  </pic:nvPicPr>
+                  <pic:blipFill>
+                    <a:blip r:embed="rId43">
+                      <a:extLst>
+                        <a:ext uri="{28A0092B-C50C-407E-A947-70E740481C1C}">
+                          <a14:useLocalDpi xmlns:a14="http://schemas.microsoft.com/office/drawing/2010/main" val="0"/>
+                        </a:ext>
+                      </a:extLst>
+                    </a:blip>
+                    <a:stretch>
+                      <a:fillRect/>
+                    </a:stretch>
+                  </pic:blipFill>
+                  <pic:spPr>
+                    <a:xfrm>
+                      <a:off x="0" y="0"/>
+                      <a:ext cx="609685" cy="609685"/>
+                    </a:xfrm>
+                    <a:prstGeom prst="rect">
+                      <a:avLst/>
+                    </a:prstGeom>
+                  </pic:spPr>
+                </pic:pic>
+              </a:graphicData>
+            </a:graphic>
+          </wp:inline>
+        </w:drawing>
       </w:r>
     </w:p>
     <w:p>
@@ -2076,16 +2664,359 @@
         <w:pStyle w:val="Heading3"/>
         <w:contextualSpacing w:val="0"/>
       </w:pPr>
-      <w:bookmarkStart w:id="5" w:name="_y8uv455gd9uu" w:colFirst="0" w:colLast="0"/>
-      <w:bookmarkEnd w:id="5"/>
-      <w:r>
-        <w:t>10.2.2 Maps</w:t>
-      </w:r>
-    </w:p>
-    <w:p>
-      <w:r>
-        <w:tab/>
-        <w:t>Three maps with varying speeds and number of obstacles</w:t>
+      <w:r>
+        <w:t>1</w:t>
+      </w:r>
+      <w:r>
+        <w:t>2</w:t>
+      </w:r>
+      <w:r>
+        <w:t>.1.1 Enemy States</w:t>
+      </w:r>
+    </w:p>
+    <w:p>
+      <w:r>
+        <w:tab/>
+      </w:r>
+      <w:r>
+        <w:t xml:space="preserve">Cross – diagonal </w:t>
+      </w:r>
+    </w:p>
+    <w:p>
+      <w:r>
+        <w:tab/>
+      </w:r>
+      <w:r>
+        <w:rPr>
+          <w:noProof/>
+        </w:rPr>
+        <w:drawing>
+          <wp:inline distT="0" distB="0" distL="0" distR="0" wp14:anchorId="3B61CFD4" wp14:editId="73EC065D">
+            <wp:extent cx="609685" cy="609685"/>
+            <wp:effectExtent l="19050" t="19050" r="0" b="19050"/>
+            <wp:docPr id="14" name="Picture 14" descr="Logo&#10;&#10;Description automatically generated"/>
+            <wp:cNvGraphicFramePr>
+              <a:graphicFrameLocks xmlns:a="http://schemas.openxmlformats.org/drawingml/2006/main" noChangeAspect="1"/>
+            </wp:cNvGraphicFramePr>
+            <a:graphic xmlns:a="http://schemas.openxmlformats.org/drawingml/2006/main">
+              <a:graphicData uri="http://schemas.openxmlformats.org/drawingml/2006/picture">
+                <pic:pic xmlns:pic="http://schemas.openxmlformats.org/drawingml/2006/picture">
+                  <pic:nvPicPr>
+                    <pic:cNvPr id="14" name="Picture 14" descr="Logo&#10;&#10;Description automatically generated"/>
+                    <pic:cNvPicPr/>
+                  </pic:nvPicPr>
+                  <pic:blipFill>
+                    <a:blip r:embed="rId41">
+                      <a:extLst>
+                        <a:ext uri="{28A0092B-C50C-407E-A947-70E740481C1C}">
+                          <a14:useLocalDpi xmlns:a14="http://schemas.microsoft.com/office/drawing/2010/main" val="0"/>
+                        </a:ext>
+                      </a:extLst>
+                    </a:blip>
+                    <a:stretch>
+                      <a:fillRect/>
+                    </a:stretch>
+                  </pic:blipFill>
+                  <pic:spPr>
+                    <a:xfrm rot="3156192">
+                      <a:off x="0" y="0"/>
+                      <a:ext cx="609685" cy="609685"/>
+                    </a:xfrm>
+                    <a:prstGeom prst="rect">
+                      <a:avLst/>
+                    </a:prstGeom>
+                  </pic:spPr>
+                </pic:pic>
+              </a:graphicData>
+            </a:graphic>
+          </wp:inline>
+        </w:drawing>
+      </w:r>
+    </w:p>
+    <w:p>
+      <w:r>
+        <w:tab/>
+        <w:t xml:space="preserve">Cross </w:t>
+      </w:r>
+      <w:r>
+        <w:t>–</w:t>
+      </w:r>
+      <w:r>
+        <w:t xml:space="preserve"> vertical</w:t>
+      </w:r>
+    </w:p>
+    <w:p>
+      <w:r>
+        <w:lastRenderedPageBreak/>
+        <w:tab/>
+      </w:r>
+      <w:r>
+        <w:rPr>
+          <w:noProof/>
+        </w:rPr>
+        <w:drawing>
+          <wp:inline distT="0" distB="0" distL="0" distR="0" wp14:anchorId="6774376C" wp14:editId="184CB5A7">
+            <wp:extent cx="609685" cy="609685"/>
+            <wp:effectExtent l="0" t="0" r="0" b="0"/>
+            <wp:docPr id="15" name="Picture 15" descr="Logo&#10;&#10;Description automatically generated"/>
+            <wp:cNvGraphicFramePr>
+              <a:graphicFrameLocks xmlns:a="http://schemas.openxmlformats.org/drawingml/2006/main" noChangeAspect="1"/>
+            </wp:cNvGraphicFramePr>
+            <a:graphic xmlns:a="http://schemas.openxmlformats.org/drawingml/2006/main">
+              <a:graphicData uri="http://schemas.openxmlformats.org/drawingml/2006/picture">
+                <pic:pic xmlns:pic="http://schemas.openxmlformats.org/drawingml/2006/picture">
+                  <pic:nvPicPr>
+                    <pic:cNvPr id="15" name="Picture 15" descr="Logo&#10;&#10;Description automatically generated"/>
+                    <pic:cNvPicPr/>
+                  </pic:nvPicPr>
+                  <pic:blipFill>
+                    <a:blip r:embed="rId41">
+                      <a:extLst>
+                        <a:ext uri="{28A0092B-C50C-407E-A947-70E740481C1C}">
+                          <a14:useLocalDpi xmlns:a14="http://schemas.microsoft.com/office/drawing/2010/main" val="0"/>
+                        </a:ext>
+                      </a:extLst>
+                    </a:blip>
+                    <a:stretch>
+                      <a:fillRect/>
+                    </a:stretch>
+                  </pic:blipFill>
+                  <pic:spPr>
+                    <a:xfrm rot="5400000">
+                      <a:off x="0" y="0"/>
+                      <a:ext cx="609685" cy="609685"/>
+                    </a:xfrm>
+                    <a:prstGeom prst="rect">
+                      <a:avLst/>
+                    </a:prstGeom>
+                  </pic:spPr>
+                </pic:pic>
+              </a:graphicData>
+            </a:graphic>
+          </wp:inline>
+        </w:drawing>
+      </w:r>
+    </w:p>
+    <w:p>
+      <w:pPr>
+        <w:pStyle w:val="Heading3"/>
+        <w:contextualSpacing w:val="0"/>
+      </w:pPr>
+      <w:bookmarkStart w:id="9" w:name="_us2dbwzdseht" w:colFirst="0" w:colLast="0"/>
+      <w:bookmarkEnd w:id="9"/>
+      <w:r>
+        <w:t>1</w:t>
+      </w:r>
+      <w:r>
+        <w:t>2</w:t>
+      </w:r>
+      <w:r>
+        <w:t>.1.2 Enemy Spawn Points</w:t>
+      </w:r>
+    </w:p>
+    <w:p>
+      <w:r>
+        <w:tab/>
+        <w:t>Set spots along each map</w:t>
+      </w:r>
+    </w:p>
+    <w:p>
+      <w:r>
+        <w:tab/>
+      </w:r>
+      <w:r>
+        <w:t>Easy:</w:t>
+      </w:r>
+    </w:p>
+    <w:p>
+      <w:r>
+        <w:tab/>
+      </w:r>
+      <w:r>
+        <w:rPr>
+          <w:noProof/>
+        </w:rPr>
+        <w:drawing>
+          <wp:inline distT="0" distB="0" distL="0" distR="0" wp14:anchorId="0634F31B" wp14:editId="385EF3DA">
+            <wp:extent cx="3695700" cy="1409700"/>
+            <wp:effectExtent l="0" t="0" r="0" b="0"/>
+            <wp:docPr id="6" name="Picture 6" descr="A screenshot of a video game&#10;&#10;Description automatically generated"/>
+            <wp:cNvGraphicFramePr>
+              <a:graphicFrameLocks xmlns:a="http://schemas.openxmlformats.org/drawingml/2006/main" noChangeAspect="1"/>
+            </wp:cNvGraphicFramePr>
+            <a:graphic xmlns:a="http://schemas.openxmlformats.org/drawingml/2006/main">
+              <a:graphicData uri="http://schemas.openxmlformats.org/drawingml/2006/picture">
+                <pic:pic xmlns:pic="http://schemas.openxmlformats.org/drawingml/2006/picture">
+                  <pic:nvPicPr>
+                    <pic:cNvPr id="2" name="Picture 2" descr="A screenshot of a video game&#10;&#10;Description automatically generated"/>
+                    <pic:cNvPicPr/>
+                  </pic:nvPicPr>
+                  <pic:blipFill rotWithShape="1">
+                    <a:blip r:embed="rId36" cstate="print">
+                      <a:extLst>
+                        <a:ext uri="{28A0092B-C50C-407E-A947-70E740481C1C}">
+                          <a14:useLocalDpi xmlns:a14="http://schemas.microsoft.com/office/drawing/2010/main" val="0"/>
+                        </a:ext>
+                      </a:extLst>
+                    </a:blip>
+                    <a:srcRect l="17308" t="14430" r="20513" b="35906"/>
+                    <a:stretch/>
+                  </pic:blipFill>
+                  <pic:spPr bwMode="auto">
+                    <a:xfrm>
+                      <a:off x="0" y="0"/>
+                      <a:ext cx="3695700" cy="1409700"/>
+                    </a:xfrm>
+                    <a:prstGeom prst="rect">
+                      <a:avLst/>
+                    </a:prstGeom>
+                    <a:ln>
+                      <a:noFill/>
+                    </a:ln>
+                    <a:extLst>
+                      <a:ext uri="{53640926-AAD7-44D8-BBD7-CCE9431645EC}">
+                        <a14:shadowObscured xmlns:a14="http://schemas.microsoft.com/office/drawing/2010/main"/>
+                      </a:ext>
+                    </a:extLst>
+                  </pic:spPr>
+                </pic:pic>
+              </a:graphicData>
+            </a:graphic>
+          </wp:inline>
+        </w:drawing>
+      </w:r>
+    </w:p>
+    <w:p>
+      <w:r>
+        <w:tab/>
+        <w:t>Medium:</w:t>
+      </w:r>
+    </w:p>
+    <w:p>
+      <w:r>
+        <w:tab/>
+      </w:r>
+      <w:r>
+        <w:rPr>
+          <w:noProof/>
+        </w:rPr>
+        <w:drawing>
+          <wp:inline distT="0" distB="0" distL="0" distR="0" wp14:anchorId="2DBDD002" wp14:editId="65E1A016">
+            <wp:extent cx="3581400" cy="1371600"/>
+            <wp:effectExtent l="0" t="0" r="0" b="0"/>
+            <wp:docPr id="7" name="Picture 7" descr="Graphical user interface&#10;&#10;Description automatically generated"/>
+            <wp:cNvGraphicFramePr>
+              <a:graphicFrameLocks xmlns:a="http://schemas.openxmlformats.org/drawingml/2006/main" noChangeAspect="1"/>
+            </wp:cNvGraphicFramePr>
+            <a:graphic xmlns:a="http://schemas.openxmlformats.org/drawingml/2006/main">
+              <a:graphicData uri="http://schemas.openxmlformats.org/drawingml/2006/picture">
+                <pic:pic xmlns:pic="http://schemas.openxmlformats.org/drawingml/2006/picture">
+                  <pic:nvPicPr>
+                    <pic:cNvPr id="3" name="Picture 3" descr="Graphical user interface&#10;&#10;Description automatically generated"/>
+                    <pic:cNvPicPr/>
+                  </pic:nvPicPr>
+                  <pic:blipFill rotWithShape="1">
+                    <a:blip r:embed="rId37" cstate="print">
+                      <a:extLst>
+                        <a:ext uri="{28A0092B-C50C-407E-A947-70E740481C1C}">
+                          <a14:useLocalDpi xmlns:a14="http://schemas.microsoft.com/office/drawing/2010/main" val="0"/>
+                        </a:ext>
+                      </a:extLst>
+                    </a:blip>
+                    <a:srcRect l="17949" t="21937" r="21795" b="37037"/>
+                    <a:stretch/>
+                  </pic:blipFill>
+                  <pic:spPr bwMode="auto">
+                    <a:xfrm>
+                      <a:off x="0" y="0"/>
+                      <a:ext cx="3581400" cy="1371600"/>
+                    </a:xfrm>
+                    <a:prstGeom prst="rect">
+                      <a:avLst/>
+                    </a:prstGeom>
+                    <a:ln>
+                      <a:noFill/>
+                    </a:ln>
+                    <a:extLst>
+                      <a:ext uri="{53640926-AAD7-44D8-BBD7-CCE9431645EC}">
+                        <a14:shadowObscured xmlns:a14="http://schemas.microsoft.com/office/drawing/2010/main"/>
+                      </a:ext>
+                    </a:extLst>
+                  </pic:spPr>
+                </pic:pic>
+              </a:graphicData>
+            </a:graphic>
+          </wp:inline>
+        </w:drawing>
+      </w:r>
+    </w:p>
+    <w:p>
+      <w:r>
+        <w:tab/>
+        <w:t>Hard:</w:t>
+      </w:r>
+    </w:p>
+    <w:p>
+      <w:pPr>
+        <w:ind w:firstLine="720"/>
+      </w:pPr>
+      <w:r>
+        <w:rPr>
+          <w:noProof/>
+        </w:rPr>
+        <w:drawing>
+          <wp:inline distT="0" distB="0" distL="0" distR="0" wp14:anchorId="238B1FF1" wp14:editId="2B5514C7">
+            <wp:extent cx="2895600" cy="1924050"/>
+            <wp:effectExtent l="0" t="0" r="0" b="0"/>
+            <wp:docPr id="8" name="Picture 8" descr="Graphical user interface&#10;&#10;Description automatically generated"/>
+            <wp:cNvGraphicFramePr>
+              <a:graphicFrameLocks xmlns:a="http://schemas.openxmlformats.org/drawingml/2006/main" noChangeAspect="1"/>
+            </wp:cNvGraphicFramePr>
+            <a:graphic xmlns:a="http://schemas.openxmlformats.org/drawingml/2006/main">
+              <a:graphicData uri="http://schemas.openxmlformats.org/drawingml/2006/picture">
+                <pic:pic xmlns:pic="http://schemas.openxmlformats.org/drawingml/2006/picture">
+                  <pic:nvPicPr>
+                    <pic:cNvPr id="4" name="Picture 4" descr="Graphical user interface&#10;&#10;Description automatically generated"/>
+                    <pic:cNvPicPr/>
+                  </pic:nvPicPr>
+                  <pic:blipFill rotWithShape="1">
+                    <a:blip r:embed="rId38" cstate="print">
+                      <a:extLst>
+                        <a:ext uri="{28A0092B-C50C-407E-A947-70E740481C1C}">
+                          <a14:useLocalDpi xmlns:a14="http://schemas.microsoft.com/office/drawing/2010/main" val="0"/>
+                        </a:ext>
+                      </a:extLst>
+                    </a:blip>
+                    <a:srcRect l="25321" t="9971" r="25961" b="32479"/>
+                    <a:stretch/>
+                  </pic:blipFill>
+                  <pic:spPr bwMode="auto">
+                    <a:xfrm>
+                      <a:off x="0" y="0"/>
+                      <a:ext cx="2895600" cy="1924050"/>
+                    </a:xfrm>
+                    <a:prstGeom prst="rect">
+                      <a:avLst/>
+                    </a:prstGeom>
+                    <a:ln>
+                      <a:noFill/>
+                    </a:ln>
+                    <a:extLst>
+                      <a:ext uri="{53640926-AAD7-44D8-BBD7-CCE9431645EC}">
+                        <a14:shadowObscured xmlns:a14="http://schemas.microsoft.com/office/drawing/2010/main"/>
+                      </a:ext>
+                    </a:extLst>
+                  </pic:spPr>
+                </pic:pic>
+              </a:graphicData>
+            </a:graphic>
+          </wp:inline>
+        </w:drawing>
+      </w:r>
+    </w:p>
+    <w:p>
+      <w:r>
+        <w:tab/>
       </w:r>
     </w:p>
     <w:p>
@@ -2093,8 +3024,18 @@
         <w:pStyle w:val="Heading1"/>
         <w:contextualSpacing w:val="0"/>
       </w:pPr>
-      <w:r>
-        <w:t>11 Players</w:t>
+      <w:bookmarkStart w:id="10" w:name="_2fsh193khuju" w:colFirst="0" w:colLast="0"/>
+      <w:bookmarkStart w:id="11" w:name="_y4cibd33h4ix" w:colFirst="0" w:colLast="0"/>
+      <w:bookmarkEnd w:id="10"/>
+      <w:bookmarkEnd w:id="11"/>
+      <w:r>
+        <w:t>1</w:t>
+      </w:r>
+      <w:r>
+        <w:t>3</w:t>
+      </w:r>
+      <w:r>
+        <w:t xml:space="preserve"> Art</w:t>
       </w:r>
     </w:p>
     <w:p>
@@ -2102,18 +3043,26 @@
         <w:pStyle w:val="Heading2"/>
         <w:contextualSpacing w:val="0"/>
       </w:pPr>
-      <w:r>
-        <w:t xml:space="preserve">11.1 </w:t>
-      </w:r>
-      <w:r>
-        <w:tab/>
-        <w:t>Characters</w:t>
-      </w:r>
-    </w:p>
-    <w:p>
-      <w:r>
-        <w:tab/>
-        <w:t>The heart</w:t>
+      <w:bookmarkStart w:id="12" w:name="_pa31hvmk429q" w:colFirst="0" w:colLast="0"/>
+      <w:bookmarkEnd w:id="12"/>
+      <w:r>
+        <w:t>1</w:t>
+      </w:r>
+      <w:r>
+        <w:t>3</w:t>
+      </w:r>
+      <w:r>
+        <w:t xml:space="preserve">.1 </w:t>
+      </w:r>
+      <w:r>
+        <w:tab/>
+        <w:t>Setting</w:t>
+      </w:r>
+    </w:p>
+    <w:p>
+      <w:r>
+        <w:tab/>
+        <w:t>Various maps</w:t>
       </w:r>
     </w:p>
     <w:p>
@@ -2121,13 +3070,27 @@
         <w:pStyle w:val="Heading2"/>
         <w:contextualSpacing w:val="0"/>
       </w:pPr>
+      <w:bookmarkStart w:id="13" w:name="_p1hnr6ese69y" w:colFirst="0" w:colLast="0"/>
+      <w:bookmarkEnd w:id="13"/>
       <w:r>
         <w:lastRenderedPageBreak/>
-        <w:t xml:space="preserve">11.2 </w:t>
-      </w:r>
-      <w:r>
-        <w:tab/>
-        <w:t>Metrics</w:t>
+        <w:t>1</w:t>
+      </w:r>
+      <w:r>
+        <w:t>3</w:t>
+      </w:r>
+      <w:r>
+        <w:t xml:space="preserve">.2 </w:t>
+      </w:r>
+      <w:r>
+        <w:tab/>
+        <w:t>Level Design</w:t>
+      </w:r>
+    </w:p>
+    <w:p>
+      <w:r>
+        <w:tab/>
+        <w:t xml:space="preserve">Linear map configuration </w:t>
       </w:r>
     </w:p>
     <w:p>
@@ -2135,18 +3098,53 @@
         <w:pStyle w:val="Heading2"/>
         <w:contextualSpacing w:val="0"/>
       </w:pPr>
-      <w:r>
-        <w:t xml:space="preserve">11.3 </w:t>
-      </w:r>
-      <w:r>
-        <w:tab/>
-        <w:t>States</w:t>
-      </w:r>
-    </w:p>
-    <w:p>
-      <w:r>
-        <w:tab/>
-        <w:t>Heart - Default, broken, dead</w:t>
+      <w:bookmarkStart w:id="14" w:name="_6j0c6x7fktyv" w:colFirst="0" w:colLast="0"/>
+      <w:bookmarkEnd w:id="14"/>
+      <w:r>
+        <w:t>1</w:t>
+      </w:r>
+      <w:r>
+        <w:t>3</w:t>
+      </w:r>
+      <w:r>
+        <w:t xml:space="preserve">.3 </w:t>
+      </w:r>
+      <w:r>
+        <w:tab/>
+        <w:t>Audio</w:t>
+      </w:r>
+    </w:p>
+    <w:p>
+      <w:r>
+        <w:tab/>
+        <w:t>Death sound effect</w:t>
+      </w:r>
+    </w:p>
+    <w:p>
+      <w:r>
+        <w:tab/>
+        <w:t>Win sound effect</w:t>
+      </w:r>
+    </w:p>
+    <w:p>
+      <w:r>
+        <w:tab/>
+        <w:t>Bullet shoot sound effect</w:t>
+      </w:r>
+    </w:p>
+    <w:p>
+      <w:pPr>
+        <w:pStyle w:val="Heading1"/>
+        <w:contextualSpacing w:val="0"/>
+      </w:pPr>
+      <w:r>
+        <w:t>1</w:t>
+      </w:r>
+      <w:r>
+        <w:t>4</w:t>
+      </w:r>
+      <w:r>
+        <w:t xml:space="preserve"> Procedurally Generated Content</w:t>
       </w:r>
     </w:p>
     <w:p>
@@ -2154,286 +3152,303 @@
         <w:pStyle w:val="Heading2"/>
         <w:contextualSpacing w:val="0"/>
       </w:pPr>
-      <w:bookmarkStart w:id="6" w:name="_oqjxh9cj4ynb" w:colFirst="0" w:colLast="0"/>
-      <w:bookmarkEnd w:id="6"/>
-      <w:r>
-        <w:t xml:space="preserve">11.4 </w:t>
-      </w:r>
-      <w:r>
-        <w:tab/>
-        <w:t>Weapons</w:t>
-      </w:r>
+      <w:bookmarkStart w:id="15" w:name="_vihlggcy06ym" w:colFirst="0" w:colLast="0"/>
+      <w:bookmarkEnd w:id="15"/>
+      <w:r>
+        <w:t>1</w:t>
+      </w:r>
+      <w:r>
+        <w:t>4</w:t>
+      </w:r>
+      <w:r>
+        <w:t xml:space="preserve">.1 </w:t>
+      </w:r>
+      <w:r>
+        <w:tab/>
+        <w:t>Environment</w:t>
+      </w:r>
+    </w:p>
+    <w:p>
+      <w:r>
+        <w:tab/>
+        <w:t>Bullet hell</w:t>
+      </w:r>
+    </w:p>
+    <w:p>
+      <w:r>
+        <w:tab/>
+      </w:r>
+      <w:r>
+        <w:rPr>
+          <w:noProof/>
+        </w:rPr>
+        <w:drawing>
+          <wp:inline distT="0" distB="0" distL="0" distR="0" wp14:anchorId="3C7BCF66" wp14:editId="7F9AEAC2">
+            <wp:extent cx="4962525" cy="2743200"/>
+            <wp:effectExtent l="0" t="0" r="9525" b="0"/>
+            <wp:docPr id="16" name="Picture 16" descr="Graphical user interface, application&#10;&#10;Description automatically generated"/>
+            <wp:cNvGraphicFramePr>
+              <a:graphicFrameLocks xmlns:a="http://schemas.openxmlformats.org/drawingml/2006/main" noChangeAspect="1"/>
+            </wp:cNvGraphicFramePr>
+            <a:graphic xmlns:a="http://schemas.openxmlformats.org/drawingml/2006/main">
+              <a:graphicData uri="http://schemas.openxmlformats.org/drawingml/2006/picture">
+                <pic:pic xmlns:pic="http://schemas.openxmlformats.org/drawingml/2006/picture">
+                  <pic:nvPicPr>
+                    <pic:cNvPr id="16" name="Picture 16" descr="Graphical user interface, application&#10;&#10;Description automatically generated"/>
+                    <pic:cNvPicPr/>
+                  </pic:nvPicPr>
+                  <pic:blipFill rotWithShape="1">
+                    <a:blip r:embed="rId44" cstate="print">
+                      <a:extLst>
+                        <a:ext uri="{28A0092B-C50C-407E-A947-70E740481C1C}">
+                          <a14:useLocalDpi xmlns:a14="http://schemas.microsoft.com/office/drawing/2010/main" val="0"/>
+                        </a:ext>
+                      </a:extLst>
+                    </a:blip>
+                    <a:srcRect l="8494" t="11112" r="8013" b="6837"/>
+                    <a:stretch/>
+                  </pic:blipFill>
+                  <pic:spPr bwMode="auto">
+                    <a:xfrm>
+                      <a:off x="0" y="0"/>
+                      <a:ext cx="4962525" cy="2743200"/>
+                    </a:xfrm>
+                    <a:prstGeom prst="rect">
+                      <a:avLst/>
+                    </a:prstGeom>
+                    <a:ln>
+                      <a:noFill/>
+                    </a:ln>
+                    <a:extLst>
+                      <a:ext uri="{53640926-AAD7-44D8-BBD7-CCE9431645EC}">
+                        <a14:shadowObscured xmlns:a14="http://schemas.microsoft.com/office/drawing/2010/main"/>
+                      </a:ext>
+                    </a:extLst>
+                  </pic:spPr>
+                </pic:pic>
+              </a:graphicData>
+            </a:graphic>
+          </wp:inline>
+        </w:drawing>
+      </w:r>
+    </w:p>
+    <w:p>
+      <w:r>
+        <w:lastRenderedPageBreak/>
+        <w:tab/>
+      </w:r>
+      <w:r>
+        <w:rPr>
+          <w:noProof/>
+        </w:rPr>
+        <w:drawing>
+          <wp:inline distT="0" distB="0" distL="0" distR="0" wp14:anchorId="1B657B79" wp14:editId="1F2218DA">
+            <wp:extent cx="4838700" cy="2714625"/>
+            <wp:effectExtent l="0" t="0" r="0" b="9525"/>
+            <wp:docPr id="17" name="Picture 17" descr="A screenshot of a computer&#10;&#10;Description automatically generated with medium confidence"/>
+            <wp:cNvGraphicFramePr>
+              <a:graphicFrameLocks xmlns:a="http://schemas.openxmlformats.org/drawingml/2006/main" noChangeAspect="1"/>
+            </wp:cNvGraphicFramePr>
+            <a:graphic xmlns:a="http://schemas.openxmlformats.org/drawingml/2006/main">
+              <a:graphicData uri="http://schemas.openxmlformats.org/drawingml/2006/picture">
+                <pic:pic xmlns:pic="http://schemas.openxmlformats.org/drawingml/2006/picture">
+                  <pic:nvPicPr>
+                    <pic:cNvPr id="17" name="Picture 17" descr="A screenshot of a computer&#10;&#10;Description automatically generated with medium confidence"/>
+                    <pic:cNvPicPr/>
+                  </pic:nvPicPr>
+                  <pic:blipFill rotWithShape="1">
+                    <a:blip r:embed="rId45" cstate="print">
+                      <a:extLst>
+                        <a:ext uri="{28A0092B-C50C-407E-A947-70E740481C1C}">
+                          <a14:useLocalDpi xmlns:a14="http://schemas.microsoft.com/office/drawing/2010/main" val="0"/>
+                        </a:ext>
+                      </a:extLst>
+                    </a:blip>
+                    <a:srcRect l="8117" t="10968" r="9415" b="6783"/>
+                    <a:stretch/>
+                  </pic:blipFill>
+                  <pic:spPr bwMode="auto">
+                    <a:xfrm>
+                      <a:off x="0" y="0"/>
+                      <a:ext cx="4838700" cy="2714625"/>
+                    </a:xfrm>
+                    <a:prstGeom prst="rect">
+                      <a:avLst/>
+                    </a:prstGeom>
+                    <a:ln>
+                      <a:noFill/>
+                    </a:ln>
+                    <a:extLst>
+                      <a:ext uri="{53640926-AAD7-44D8-BBD7-CCE9431645EC}">
+                        <a14:shadowObscured xmlns:a14="http://schemas.microsoft.com/office/drawing/2010/main"/>
+                      </a:ext>
+                    </a:extLst>
+                  </pic:spPr>
+                </pic:pic>
+              </a:graphicData>
+            </a:graphic>
+          </wp:inline>
+        </w:drawing>
+      </w:r>
+    </w:p>
+    <w:p>
+      <w:r>
+        <w:tab/>
+      </w:r>
+      <w:r>
+        <w:rPr>
+          <w:noProof/>
+        </w:rPr>
+        <w:drawing>
+          <wp:inline distT="0" distB="0" distL="0" distR="0" wp14:anchorId="63EDAE95" wp14:editId="57A85B2E">
+            <wp:extent cx="4953000" cy="2800350"/>
+            <wp:effectExtent l="0" t="0" r="0" b="0"/>
+            <wp:docPr id="18" name="Picture 18" descr="A screenshot of a computer&#10;&#10;Description automatically generated with medium confidence"/>
+            <wp:cNvGraphicFramePr>
+              <a:graphicFrameLocks xmlns:a="http://schemas.openxmlformats.org/drawingml/2006/main" noChangeAspect="1"/>
+            </wp:cNvGraphicFramePr>
+            <a:graphic xmlns:a="http://schemas.openxmlformats.org/drawingml/2006/main">
+              <a:graphicData uri="http://schemas.openxmlformats.org/drawingml/2006/picture">
+                <pic:pic xmlns:pic="http://schemas.openxmlformats.org/drawingml/2006/picture">
+                  <pic:nvPicPr>
+                    <pic:cNvPr id="18" name="Picture 18" descr="A screenshot of a computer&#10;&#10;Description automatically generated with medium confidence"/>
+                    <pic:cNvPicPr/>
+                  </pic:nvPicPr>
+                  <pic:blipFill rotWithShape="1">
+                    <a:blip r:embed="rId46" cstate="print">
+                      <a:extLst>
+                        <a:ext uri="{28A0092B-C50C-407E-A947-70E740481C1C}">
+                          <a14:useLocalDpi xmlns:a14="http://schemas.microsoft.com/office/drawing/2010/main" val="0"/>
+                        </a:ext>
+                      </a:extLst>
+                    </a:blip>
+                    <a:srcRect l="8653" t="10541" r="8013" b="5698"/>
+                    <a:stretch/>
+                  </pic:blipFill>
+                  <pic:spPr bwMode="auto">
+                    <a:xfrm>
+                      <a:off x="0" y="0"/>
+                      <a:ext cx="4953000" cy="2800350"/>
+                    </a:xfrm>
+                    <a:prstGeom prst="rect">
+                      <a:avLst/>
+                    </a:prstGeom>
+                    <a:ln>
+                      <a:noFill/>
+                    </a:ln>
+                    <a:extLst>
+                      <a:ext uri="{53640926-AAD7-44D8-BBD7-CCE9431645EC}">
+                        <a14:shadowObscured xmlns:a14="http://schemas.microsoft.com/office/drawing/2010/main"/>
+                      </a:ext>
+                    </a:extLst>
+                  </pic:spPr>
+                </pic:pic>
+              </a:graphicData>
+            </a:graphic>
+          </wp:inline>
+        </w:drawing>
+      </w:r>
+    </w:p>
+    <w:p>
+      <w:pPr>
+        <w:pStyle w:val="Heading2"/>
+        <w:contextualSpacing w:val="0"/>
+      </w:pPr>
+      <w:bookmarkStart w:id="16" w:name="_2dr9oyq5d0aw" w:colFirst="0" w:colLast="0"/>
+      <w:bookmarkEnd w:id="16"/>
+      <w:r>
+        <w:t>1</w:t>
+      </w:r>
+      <w:r>
+        <w:t>4</w:t>
+      </w:r>
+      <w:r>
+        <w:t>.</w:t>
+      </w:r>
+      <w:r>
+        <w:t>2</w:t>
+      </w:r>
+      <w:r>
+        <w:t xml:space="preserve"> </w:t>
+      </w:r>
+      <w:r>
+        <w:tab/>
+        <w:t>Audio</w:t>
+      </w:r>
+    </w:p>
+    <w:p>
+      <w:r>
+        <w:tab/>
+        <w:t>Death SFX</w:t>
+      </w:r>
+    </w:p>
+    <w:p>
+      <w:r>
+        <w:tab/>
+        <w:t>Shoot SFX</w:t>
+      </w:r>
+    </w:p>
+    <w:p>
+      <w:r>
+        <w:tab/>
+        <w:t>Win SFX</w:t>
+      </w:r>
+      <w:bookmarkStart w:id="17" w:name="_1xe7rcbbq73z" w:colFirst="0" w:colLast="0"/>
+      <w:bookmarkEnd w:id="17"/>
     </w:p>
     <w:p>
       <w:pPr>
         <w:pStyle w:val="Heading1"/>
         <w:contextualSpacing w:val="0"/>
       </w:pPr>
-      <w:r>
-        <w:t>12 Player Line-up</w:t>
-      </w:r>
-    </w:p>
-    <w:p>
-      <w:pPr>
-        <w:pStyle w:val="Heading1"/>
-        <w:contextualSpacing w:val="0"/>
-      </w:pPr>
-      <w:r>
-        <w:t>13 NPC</w:t>
+      <w:bookmarkStart w:id="18" w:name="_3pizi4kpv5u2" w:colFirst="0" w:colLast="0"/>
+      <w:bookmarkEnd w:id="18"/>
+      <w:r>
+        <w:t>1</w:t>
+      </w:r>
+      <w:r>
+        <w:t>5</w:t>
+      </w:r>
+      <w:r>
+        <w:t xml:space="preserve"> Wish List</w:t>
+      </w:r>
+    </w:p>
+    <w:p>
+      <w:r>
+        <w:tab/>
+        <w:t xml:space="preserve">Add music to the game </w:t>
+      </w:r>
+    </w:p>
+    <w:p>
+      <w:r>
+        <w:tab/>
+        <w:t>Enforce some sort of auto scroll to indicate where the player should go</w:t>
+      </w:r>
+    </w:p>
+    <w:p>
+      <w:r>
+        <w:tab/>
+        <w:t xml:space="preserve">Create more levels </w:t>
+      </w:r>
+    </w:p>
+    <w:p>
+      <w:r>
+        <w:tab/>
       </w:r>
     </w:p>
     <w:p>
       <w:pPr>
         <w:pStyle w:val="Heading2"/>
-        <w:contextualSpacing w:val="0"/>
-      </w:pPr>
-      <w:bookmarkStart w:id="7" w:name="_vzij6dl7txjp" w:colFirst="0" w:colLast="0"/>
-      <w:bookmarkEnd w:id="7"/>
-      <w:r>
-        <w:t xml:space="preserve">13.1 </w:t>
-      </w:r>
-      <w:r>
-        <w:tab/>
-        <w:t>Enemies</w:t>
-      </w:r>
-    </w:p>
-    <w:p>
-      <w:r>
-        <w:tab/>
-        <w:t>The turrets, the squares, the crosses</w:t>
-      </w:r>
-      <w:r>
-        <w:t>, the hexagon</w:t>
-      </w:r>
-    </w:p>
-    <w:p>
-      <w:pPr>
-        <w:pStyle w:val="Heading3"/>
-        <w:contextualSpacing w:val="0"/>
       </w:pPr>
       <w:r>
         <w:lastRenderedPageBreak/>
-        <w:t>13.1.1 Enemy States</w:t>
-      </w:r>
-    </w:p>
-    <w:p>
-      <w:pPr>
-        <w:pStyle w:val="Heading3"/>
-        <w:contextualSpacing w:val="0"/>
-      </w:pPr>
-      <w:bookmarkStart w:id="8" w:name="_us2dbwzdseht" w:colFirst="0" w:colLast="0"/>
-      <w:bookmarkEnd w:id="8"/>
-      <w:r>
-        <w:t>13.1.2 Enemy Spawn Points</w:t>
-      </w:r>
-    </w:p>
-    <w:p>
-      <w:pPr>
-        <w:pStyle w:val="Heading2"/>
-        <w:contextualSpacing w:val="0"/>
-      </w:pPr>
-      <w:bookmarkStart w:id="9" w:name="_2fsh193khuju" w:colFirst="0" w:colLast="0"/>
-      <w:bookmarkEnd w:id="9"/>
-      <w:r>
-        <w:t xml:space="preserve">13.2 </w:t>
-      </w:r>
-      <w:r>
-        <w:tab/>
-        <w:t>Allies / Companions</w:t>
-      </w:r>
-    </w:p>
-    <w:p>
-      <w:pPr>
-        <w:pStyle w:val="Heading3"/>
-        <w:contextualSpacing w:val="0"/>
-      </w:pPr>
-      <w:bookmarkStart w:id="10" w:name="_y4cibd33h4ix" w:colFirst="0" w:colLast="0"/>
-      <w:bookmarkEnd w:id="10"/>
-      <w:r>
-        <w:t>13.2.1 Ally States</w:t>
-      </w:r>
-    </w:p>
-    <w:p>
-      <w:pPr>
-        <w:pStyle w:val="Heading3"/>
-        <w:contextualSpacing w:val="0"/>
-      </w:pPr>
-      <w:bookmarkStart w:id="11" w:name="_pypm1zz3tw68" w:colFirst="0" w:colLast="0"/>
-      <w:bookmarkEnd w:id="11"/>
-      <w:r>
-        <w:t>13.2.2 Ally Spawn Points</w:t>
-      </w:r>
-    </w:p>
-    <w:p>
-      <w:pPr>
-        <w:pStyle w:val="Heading1"/>
-        <w:contextualSpacing w:val="0"/>
-      </w:pPr>
-      <w:r>
-        <w:t>14 Art</w:t>
-      </w:r>
-    </w:p>
-    <w:p>
-      <w:pPr>
-        <w:pStyle w:val="Heading2"/>
-        <w:contextualSpacing w:val="0"/>
-      </w:pPr>
-      <w:bookmarkStart w:id="12" w:name="_pa31hvmk429q" w:colFirst="0" w:colLast="0"/>
-      <w:bookmarkEnd w:id="12"/>
-      <w:r>
-        <w:t xml:space="preserve">14.1 </w:t>
-      </w:r>
-      <w:r>
-        <w:tab/>
-        <w:t>Setting</w:t>
-      </w:r>
-    </w:p>
-    <w:p>
-      <w:pPr>
-        <w:pStyle w:val="Heading2"/>
-        <w:contextualSpacing w:val="0"/>
-      </w:pPr>
-      <w:bookmarkStart w:id="13" w:name="_p1hnr6ese69y" w:colFirst="0" w:colLast="0"/>
-      <w:bookmarkEnd w:id="13"/>
-      <w:r>
-        <w:t xml:space="preserve">14.2 </w:t>
-      </w:r>
-      <w:r>
-        <w:tab/>
-        <w:t>Level Design</w:t>
-      </w:r>
-    </w:p>
-    <w:p>
-      <w:pPr>
-        <w:pStyle w:val="Heading2"/>
-        <w:contextualSpacing w:val="0"/>
-      </w:pPr>
-      <w:bookmarkStart w:id="14" w:name="_6j0c6x7fktyv" w:colFirst="0" w:colLast="0"/>
-      <w:bookmarkEnd w:id="14"/>
-      <w:r>
-        <w:t xml:space="preserve">14.3 </w:t>
-      </w:r>
-      <w:r>
-        <w:tab/>
-        <w:t>Audio</w:t>
-      </w:r>
-    </w:p>
-    <w:p>
-      <w:pPr>
-        <w:pStyle w:val="Heading1"/>
-        <w:contextualSpacing w:val="0"/>
-      </w:pPr>
-      <w:r>
-        <w:t>15 Procedurally Generated Content</w:t>
-      </w:r>
-    </w:p>
-    <w:p>
-      <w:pPr>
-        <w:pStyle w:val="Heading2"/>
-        <w:contextualSpacing w:val="0"/>
-      </w:pPr>
-      <w:bookmarkStart w:id="15" w:name="_vihlggcy06ym" w:colFirst="0" w:colLast="0"/>
-      <w:bookmarkEnd w:id="15"/>
-      <w:r>
-        <w:t xml:space="preserve">15.1 </w:t>
-      </w:r>
-      <w:r>
-        <w:tab/>
-        <w:t>Environment</w:t>
-      </w:r>
-    </w:p>
-    <w:p>
-      <w:pPr>
-        <w:pStyle w:val="Heading2"/>
-        <w:contextualSpacing w:val="0"/>
-      </w:pPr>
-      <w:bookmarkStart w:id="16" w:name="_2dr9oyq5d0aw" w:colFirst="0" w:colLast="0"/>
-      <w:bookmarkEnd w:id="16"/>
-      <w:r>
-        <w:t xml:space="preserve">15.2 </w:t>
-      </w:r>
-      <w:r>
-        <w:tab/>
-        <w:t>Levels</w:t>
-      </w:r>
-    </w:p>
-    <w:p>
-      <w:pPr>
-        <w:pStyle w:val="Heading2"/>
-        <w:contextualSpacing w:val="0"/>
-      </w:pPr>
-      <w:bookmarkStart w:id="17" w:name="_knfxnxc2p45m" w:colFirst="0" w:colLast="0"/>
-      <w:bookmarkEnd w:id="17"/>
-      <w:r>
-        <w:t xml:space="preserve">15.3 </w:t>
-      </w:r>
-      <w:r>
-        <w:tab/>
-        <w:t>Artificial Intelligence NPC</w:t>
-      </w:r>
-    </w:p>
-    <w:p>
-      <w:pPr>
-        <w:pStyle w:val="Heading2"/>
-        <w:contextualSpacing w:val="0"/>
-      </w:pPr>
-      <w:bookmarkStart w:id="18" w:name="_flfm37w7tqdg" w:colFirst="0" w:colLast="0"/>
-      <w:bookmarkEnd w:id="18"/>
-      <w:r>
-        <w:t xml:space="preserve">15.4 </w:t>
-      </w:r>
-      <w:r>
-        <w:tab/>
-        <w:t>Visual Arts</w:t>
-      </w:r>
-    </w:p>
-    <w:p>
-      <w:pPr>
-        <w:pStyle w:val="Heading2"/>
-        <w:contextualSpacing w:val="0"/>
-      </w:pPr>
-      <w:r>
-        <w:t xml:space="preserve">15.5 </w:t>
-      </w:r>
-      <w:r>
-        <w:tab/>
-        <w:t>Audio</w:t>
-      </w:r>
-    </w:p>
-    <w:p>
-      <w:pPr>
-        <w:pStyle w:val="Heading2"/>
-        <w:contextualSpacing w:val="0"/>
-      </w:pPr>
-      <w:bookmarkStart w:id="19" w:name="_1xe7rcbbq73z" w:colFirst="0" w:colLast="0"/>
-      <w:bookmarkEnd w:id="19"/>
-      <w:r>
-        <w:t>15.6 Minimum Viable Product (MPV)</w:t>
-      </w:r>
-    </w:p>
-    <w:p>
-      <w:pPr>
-        <w:pStyle w:val="Heading1"/>
-        <w:contextualSpacing w:val="0"/>
-      </w:pPr>
-      <w:bookmarkStart w:id="20" w:name="_3pizi4kpv5u2" w:colFirst="0" w:colLast="0"/>
-      <w:bookmarkEnd w:id="20"/>
-      <w:r>
-        <w:lastRenderedPageBreak/>
-        <w:t>16 Wish List</w:t>
-      </w:r>
-    </w:p>
-    <w:p>
-      <w:pPr>
-        <w:pStyle w:val="Heading2"/>
-      </w:pPr>
-      <w:r>
-        <w:t>17 Bibliography</w:t>
-      </w:r>
-    </w:p>
-    <w:p>
-      <w:r>
-        <w:t>Preliminary bibliography</w:t>
+        <w:t>1</w:t>
+      </w:r>
+      <w:r>
+        <w:t>6</w:t>
+      </w:r>
+      <w:r>
+        <w:t xml:space="preserve"> Bibliography</w:t>
       </w:r>
     </w:p>
     <w:p>
@@ -2448,13 +3463,35 @@
     </w:p>
     <w:p>
       <w:r>
+        <w:t xml:space="preserve">Angel, Nathan (2022) Turret </w:t>
+      </w:r>
+    </w:p>
+    <w:p>
+      <w:r>
+        <w:t xml:space="preserve">Angel, Nathan (2022) Cross </w:t>
+      </w:r>
+    </w:p>
+    <w:p>
+      <w:r>
+        <w:t>Angel, Nathan (2022) Square</w:t>
+      </w:r>
+    </w:p>
+    <w:p>
+      <w:r>
+        <w:t>Angel, Nathan (2022) Hex</w:t>
+      </w:r>
+    </w:p>
+    <w:p>
+      <w:r>
+        <w:t>Angel, Nathan (2022) Ribcage</w:t>
+      </w:r>
+    </w:p>
+    <w:p>
+      <w:r>
         <w:t xml:space="preserve">Angel, Nathan (2022) </w:t>
       </w:r>
       <w:r>
-        <w:t>Turret</w:t>
-      </w:r>
-      <w:r>
-        <w:t xml:space="preserve"> </w:t>
+        <w:t>Bullet</w:t>
       </w:r>
     </w:p>
     <w:p>
@@ -2462,10 +3499,7 @@
         <w:t xml:space="preserve">Angel, Nathan (2022) </w:t>
       </w:r>
       <w:r>
-        <w:t>Cross</w:t>
-      </w:r>
-      <w:r>
-        <w:t xml:space="preserve"> </w:t>
+        <w:t>Border</w:t>
       </w:r>
     </w:p>
     <w:p>
@@ -2473,7 +3507,16 @@
         <w:t xml:space="preserve">Angel, Nathan (2022) </w:t>
       </w:r>
       <w:r>
-        <w:t>Square</w:t>
+        <w:t>Wall</w:t>
+      </w:r>
+    </w:p>
+    <w:p/>
+    <w:p>
+      <w:r>
+        <w:t>Background</w:t>
+      </w:r>
+      <w:r>
+        <w:t>:</w:t>
       </w:r>
     </w:p>
     <w:p>
@@ -2481,7 +3524,7 @@
         <w:t xml:space="preserve">Angel, Nathan (2022) </w:t>
       </w:r>
       <w:r>
-        <w:t>Hex</w:t>
+        <w:t>LevelHard</w:t>
       </w:r>
     </w:p>
     <w:p>
@@ -2489,180 +3532,121 @@
         <w:t xml:space="preserve">Angel, Nathan (2022) </w:t>
       </w:r>
       <w:r>
-        <w:t>Ribcage</w:t>
-      </w:r>
-    </w:p>
-    <w:p>
-      <w:r>
-        <w:t>Background</w:t>
-      </w:r>
-      <w:r>
-        <w:t>:</w:t>
-      </w:r>
-    </w:p>
-    <w:p>
-      <w:r>
-        <w:t>Angel, Nathan (2022)</w:t>
-      </w:r>
-      <w:r>
-        <w:t xml:space="preserve"> </w:t>
-      </w:r>
-      <w:proofErr w:type="spellStart"/>
-      <w:r>
-        <w:t>ParalaxScroll</w:t>
-      </w:r>
-      <w:proofErr w:type="spellEnd"/>
+        <w:t>LevelMid</w:t>
+      </w:r>
     </w:p>
     <w:p>
       <w:r>
         <w:t xml:space="preserve">Angel, Nathan (2022) </w:t>
       </w:r>
-      <w:proofErr w:type="spellStart"/>
-      <w:r>
-        <w:t>ForeGround</w:t>
-      </w:r>
-      <w:proofErr w:type="spellEnd"/>
+      <w:r>
+        <w:t>LevelEasy</w:t>
+      </w:r>
+    </w:p>
+    <w:p/>
+    <w:p>
+      <w:r>
+        <w:t>Scripts:</w:t>
+      </w:r>
+    </w:p>
+    <w:p>
+      <w:r>
+        <w:t xml:space="preserve">Angel, Nathan (2022) GameManager </w:t>
+      </w:r>
+    </w:p>
+    <w:p>
+      <w:r>
+        <w:t xml:space="preserve">Angel, Nathan (2022) Player </w:t>
+      </w:r>
+    </w:p>
+    <w:p>
+      <w:r>
+        <w:t>Angel, Nathan (2022) Turret</w:t>
+      </w:r>
+    </w:p>
+    <w:p>
+      <w:r>
+        <w:t>Angel, Nathan (2022)  Hex</w:t>
+      </w:r>
+    </w:p>
+    <w:p>
+      <w:r>
+        <w:t>Angel, Nathan (2022) Cross</w:t>
+      </w:r>
+    </w:p>
+    <w:p>
+      <w:r>
+        <w:t>Angel, Nathan (2022) Square</w:t>
+      </w:r>
     </w:p>
     <w:p>
       <w:r>
         <w:t xml:space="preserve">Angel, Nathan (2022) </w:t>
       </w:r>
-      <w:proofErr w:type="spellStart"/>
-      <w:r>
-        <w:t>BackGround</w:t>
-      </w:r>
-      <w:proofErr w:type="spellEnd"/>
-    </w:p>
-    <w:p>
-      <w:r>
-        <w:t>Menu Screen:</w:t>
+      <w:r>
+        <w:t>Traveller</w:t>
       </w:r>
     </w:p>
     <w:p>
       <w:r>
         <w:t xml:space="preserve">Angel, Nathan (2022) </w:t>
       </w:r>
-      <w:proofErr w:type="spellStart"/>
-      <w:r>
-        <w:t>SplashScreen</w:t>
-      </w:r>
-      <w:proofErr w:type="spellEnd"/>
+      <w:r>
+        <w:t>Heart</w:t>
+      </w:r>
     </w:p>
     <w:p>
       <w:r>
         <w:t xml:space="preserve">Angel, Nathan (2022) </w:t>
       </w:r>
       <w:r>
-        <w:t>Buttons</w:t>
-      </w:r>
-      <w:r>
-        <w:t xml:space="preserve"> </w:t>
+        <w:t>Bullet</w:t>
       </w:r>
     </w:p>
     <w:p>
       <w:r>
         <w:t xml:space="preserve">Angel, Nathan (2022) </w:t>
       </w:r>
-      <w:proofErr w:type="spellStart"/>
-      <w:r>
-        <w:t>MainMenuBackGround</w:t>
-      </w:r>
-      <w:proofErr w:type="spellEnd"/>
-    </w:p>
-    <w:p/>
-    <w:p>
-      <w:r>
-        <w:t>Music:</w:t>
-      </w:r>
-    </w:p>
-    <w:p>
-      <w:r>
-        <w:t>Undecided on the song selection</w:t>
-      </w:r>
-    </w:p>
-    <w:p/>
-    <w:p>
-      <w:r>
-        <w:t>Scripts:</w:t>
+      <w:r>
+        <w:t>RibCage</w:t>
       </w:r>
     </w:p>
     <w:p>
       <w:r>
         <w:t xml:space="preserve">Angel, Nathan (2022) </w:t>
       </w:r>
-      <w:proofErr w:type="spellStart"/>
-      <w:r>
-        <w:t>GameManager</w:t>
-      </w:r>
-      <w:proofErr w:type="spellEnd"/>
-      <w:r>
-        <w:t xml:space="preserve"> </w:t>
+      <w:r>
+        <w:t>Scene_return</w:t>
       </w:r>
     </w:p>
     <w:p>
       <w:r>
         <w:t xml:space="preserve">Angel, Nathan (2022) </w:t>
       </w:r>
-      <w:proofErr w:type="spellStart"/>
-      <w:r>
-        <w:t>PlayerManager</w:t>
-      </w:r>
-      <w:proofErr w:type="spellEnd"/>
-      <w:r>
-        <w:t xml:space="preserve"> </w:t>
+      <w:r>
+        <w:t>MakeChar</w:t>
+      </w:r>
+      <w:r>
+        <w:t>_</w:t>
+      </w:r>
+      <w:r>
+        <w:t>script</w:t>
+      </w:r>
+    </w:p>
+    <w:p>
+      <w:r>
+        <w:t>Angel, Nathan (2022) Level</w:t>
+      </w:r>
+      <w:r>
+        <w:t>ManageScript</w:t>
       </w:r>
     </w:p>
     <w:p>
       <w:r>
         <w:t xml:space="preserve">Angel, Nathan (2022) </w:t>
       </w:r>
-      <w:proofErr w:type="spellStart"/>
-      <w:r>
-        <w:t>TurretEnemy</w:t>
-      </w:r>
-      <w:proofErr w:type="spellEnd"/>
-    </w:p>
-    <w:p>
-      <w:r>
-        <w:t>Angel, Nathan (2022</w:t>
-      </w:r>
-      <w:proofErr w:type="gramStart"/>
-      <w:r>
-        <w:t xml:space="preserve">)  </w:t>
-      </w:r>
-      <w:proofErr w:type="spellStart"/>
-      <w:r>
-        <w:t>HexEnemy</w:t>
-      </w:r>
-      <w:proofErr w:type="spellEnd"/>
-      <w:proofErr w:type="gramEnd"/>
-    </w:p>
-    <w:p>
-      <w:r>
-        <w:t xml:space="preserve">Angel, Nathan (2022) </w:t>
-      </w:r>
-      <w:proofErr w:type="spellStart"/>
-      <w:r>
-        <w:t>CrossEnemy</w:t>
-      </w:r>
-      <w:proofErr w:type="spellEnd"/>
-    </w:p>
-    <w:p>
-      <w:r>
-        <w:t xml:space="preserve">Angel, Nathan (2022) </w:t>
-      </w:r>
-      <w:proofErr w:type="spellStart"/>
-      <w:r>
-        <w:t>SquareEnemy</w:t>
-      </w:r>
-      <w:proofErr w:type="spellEnd"/>
-    </w:p>
-    <w:p>
-      <w:r>
-        <w:t xml:space="preserve">Angel, Nathan (2022) </w:t>
-      </w:r>
-      <w:r>
-        <w:t>SceneManager</w:t>
+      <w:r>
+        <w:t>LevelSlectScript</w:t>
       </w:r>
     </w:p>
     <w:p>

</xml_diff>